<commit_message>
Improve Exception Handling and Add PDF parse function to be fixed
</commit_message>
<xml_diff>
--- a/GPT response 에러유형.docx
+++ b/GPT response 에러유형.docx
@@ -39,9 +39,6 @@
         </w:rPr>
       </w:pPr>
       <w:r>
-        <w:rPr>
-          <w:lang w:eastAsia="ko-Kore-KR"/>
-        </w:rPr>
         <w:t xml:space="preserve">#1-1: </w:t>
       </w:r>
       <w:r>
@@ -154,11 +151,6 @@
           <w:lang w:eastAsia="ko-KR"/>
         </w:rPr>
         <w:tab/>
-      </w:r>
-      <w:r>
-        <w:rPr>
-          <w:lang w:eastAsia="ko-KR"/>
-        </w:rPr>
         <w:t>{</w:t>
       </w:r>
     </w:p>
@@ -229,21 +221,7 @@
         <w:rPr>
           <w:lang w:eastAsia="ko-KR"/>
         </w:rPr>
-        <w:t xml:space="preserve">            "description": "Hormone that regulates sleep-wake </w:t>
-      </w:r>
-      <w:proofErr w:type="gramStart"/>
-      <w:r>
-        <w:rPr>
-          <w:lang w:eastAsia="ko-KR"/>
-        </w:rPr>
-        <w:t>cycle</w:t>
-      </w:r>
-      <w:proofErr w:type="gramEnd"/>
-      <w:r>
-        <w:rPr>
-          <w:lang w:eastAsia="ko-KR"/>
-        </w:rPr>
-        <w:t>"</w:t>
+        <w:t xml:space="preserve">            "description": "Hormone that regulates sleep-wake cycle"</w:t>
       </w:r>
     </w:p>
     <w:p>
@@ -299,21 +277,7 @@
         <w:rPr>
           <w:lang w:eastAsia="ko-KR"/>
         </w:rPr>
-        <w:t xml:space="preserve">            "description": "Simulates sunshine to regulate </w:t>
-      </w:r>
-      <w:proofErr w:type="gramStart"/>
-      <w:r>
-        <w:rPr>
-          <w:lang w:eastAsia="ko-KR"/>
-        </w:rPr>
-        <w:t>melatonin</w:t>
-      </w:r>
-      <w:proofErr w:type="gramEnd"/>
-      <w:r>
-        <w:rPr>
-          <w:lang w:eastAsia="ko-KR"/>
-        </w:rPr>
-        <w:t>"</w:t>
+        <w:t xml:space="preserve">            "description": "Simulates sunshine to regulate melatonin"</w:t>
       </w:r>
     </w:p>
     <w:p>
@@ -369,21 +333,7 @@
         <w:rPr>
           <w:lang w:eastAsia="ko-KR"/>
         </w:rPr>
-        <w:t xml:space="preserve">            "description": "Disrupts melatonin </w:t>
-      </w:r>
-      <w:proofErr w:type="gramStart"/>
-      <w:r>
-        <w:rPr>
-          <w:lang w:eastAsia="ko-KR"/>
-        </w:rPr>
-        <w:t>production</w:t>
-      </w:r>
-      <w:proofErr w:type="gramEnd"/>
-      <w:r>
-        <w:rPr>
-          <w:lang w:eastAsia="ko-KR"/>
-        </w:rPr>
-        <w:t>"</w:t>
+        <w:t xml:space="preserve">            "description": "Disrupts melatonin production"</w:t>
       </w:r>
     </w:p>
     <w:p>
@@ -517,21 +467,7 @@
         <w:rPr>
           <w:lang w:eastAsia="ko-KR"/>
         </w:rPr>
-        <w:t xml:space="preserve">            "description": "Professional, vetted, and matched in 48 </w:t>
-      </w:r>
-      <w:proofErr w:type="gramStart"/>
-      <w:r>
-        <w:rPr>
-          <w:lang w:eastAsia="ko-KR"/>
-        </w:rPr>
-        <w:t>hours</w:t>
-      </w:r>
-      <w:proofErr w:type="gramEnd"/>
-      <w:r>
-        <w:rPr>
-          <w:lang w:eastAsia="ko-KR"/>
-        </w:rPr>
-        <w:t>"</w:t>
+        <w:t xml:space="preserve">            "description": "Professional, vetted, and matched in 48 hours"</w:t>
       </w:r>
     </w:p>
     <w:p>
@@ -691,7 +627,6 @@
     <w:p>
       <w:pPr>
         <w:rPr>
-          <w:rFonts w:hint="eastAsia"/>
           <w:lang w:eastAsia="ko-KR"/>
         </w:rPr>
       </w:pPr>
@@ -752,21 +687,7 @@
           <w:lang w:eastAsia="ko-KR"/>
         </w:rPr>
         <w:tab/>
-        <w:t xml:space="preserve">const questions = </w:t>
-      </w:r>
-      <w:proofErr w:type="spellStart"/>
-      <w:r>
-        <w:rPr>
-          <w:lang w:eastAsia="ko-KR"/>
-        </w:rPr>
-        <w:t>jsonData.split</w:t>
-      </w:r>
-      <w:proofErr w:type="spellEnd"/>
-      <w:r>
-        <w:rPr>
-          <w:lang w:eastAsia="ko-KR"/>
-        </w:rPr>
-        <w:t>(‘\n\n’)</w:t>
+        <w:t>const questions = jsonData.split(‘\n\n’)</w:t>
       </w:r>
     </w:p>
     <w:p>
@@ -781,53 +702,16 @@
         </w:rPr>
         <w:tab/>
       </w:r>
-      <w:proofErr w:type="spellStart"/>
-      <w:r>
-        <w:rPr>
-          <w:lang w:eastAsia="ko-KR"/>
-        </w:rPr>
-        <w:t>jsonData</w:t>
-      </w:r>
-      <w:proofErr w:type="spellEnd"/>
-      <w:r>
-        <w:rPr>
-          <w:lang w:eastAsia="ko-KR"/>
-        </w:rPr>
-        <w:t xml:space="preserve"> = `{"questions</w:t>
-      </w:r>
-      <w:proofErr w:type="gramStart"/>
-      <w:r>
-        <w:rPr>
-          <w:lang w:eastAsia="ko-KR"/>
-        </w:rPr>
-        <w:t>":$</w:t>
-      </w:r>
-      <w:proofErr w:type="gramEnd"/>
-      <w:r>
-        <w:rPr>
-          <w:lang w:eastAsia="ko-KR"/>
-        </w:rPr>
-        <w:t>{</w:t>
-      </w:r>
-      <w:proofErr w:type="spellStart"/>
-      <w:r>
-        <w:rPr>
-          <w:lang w:eastAsia="ko-KR"/>
-        </w:rPr>
-        <w:t>jsonData</w:t>
-      </w:r>
-      <w:proofErr w:type="spellEnd"/>
-      <w:r>
-        <w:rPr>
-          <w:lang w:eastAsia="ko-KR"/>
-        </w:rPr>
-        <w:t>}}`</w:t>
-      </w:r>
-    </w:p>
-    <w:p>
-      <w:pPr>
-        <w:rPr>
-          <w:rFonts w:hint="eastAsia"/>
+      <w:r>
+        <w:rPr>
+          <w:lang w:eastAsia="ko-KR"/>
+        </w:rPr>
+        <w:t>jsonData = `{"questions":${jsonData}}`</w:t>
+      </w:r>
+    </w:p>
+    <w:p>
+      <w:pPr>
+        <w:rPr>
           <w:lang w:eastAsia="ko-KR"/>
         </w:rPr>
       </w:pPr>
@@ -836,18 +720,8 @@
           <w:lang w:eastAsia="ko-KR"/>
         </w:rPr>
         <w:tab/>
-        <w:t xml:space="preserve">return </w:t>
-      </w:r>
-      <w:proofErr w:type="spellStart"/>
-      <w:proofErr w:type="gramStart"/>
-      <w:r>
-        <w:rPr>
-          <w:lang w:eastAsia="ko-KR"/>
-        </w:rPr>
-        <w:t>jsonData</w:t>
-      </w:r>
-      <w:proofErr w:type="spellEnd"/>
-      <w:proofErr w:type="gramEnd"/>
+        <w:t>return jsonData</w:t>
+      </w:r>
     </w:p>
     <w:p>
       <w:pPr>
@@ -861,7 +735,6 @@
       <w:pPr>
         <w:ind w:leftChars="300" w:left="600" w:firstLine="200"/>
         <w:rPr>
-          <w:rFonts w:hint="eastAsia"/>
           <w:lang w:eastAsia="ko-KR"/>
         </w:rPr>
       </w:pPr>
@@ -1160,20 +1033,7 @@
     </w:p>
     <w:p>
       <w:r>
-        <w:t xml:space="preserve">        "</w:t>
-      </w:r>
-      <w:proofErr w:type="spellStart"/>
-      <w:proofErr w:type="gramStart"/>
-      <w:r>
-        <w:t>incorrect</w:t>
-      </w:r>
-      <w:proofErr w:type="gramEnd"/>
-      <w:r>
-        <w:t>_answers</w:t>
-      </w:r>
-      <w:proofErr w:type="spellEnd"/>
-      <w:r>
-        <w:t>": [</w:t>
+        <w:t xml:space="preserve">        "incorrect_answers": [</w:t>
       </w:r>
     </w:p>
     <w:p>
@@ -1401,22 +1261,13 @@
         <w:ind w:firstLineChars="200" w:firstLine="400"/>
       </w:pPr>
       <w:r>
-        <w:t xml:space="preserve">-  call </w:t>
-      </w:r>
-      <w:proofErr w:type="spellStart"/>
-      <w:r>
-        <w:t>gpt</w:t>
-      </w:r>
-      <w:proofErr w:type="spellEnd"/>
-      <w:r>
-        <w:t xml:space="preserve"> for revision</w:t>
+        <w:t>-  call gpt for revision</w:t>
       </w:r>
     </w:p>
     <w:p>
       <w:pPr>
         <w:ind w:firstLine="200"/>
         <w:rPr>
-          <w:rFonts w:hint="eastAsia"/>
           <w:lang w:eastAsia="ko-KR"/>
         </w:rPr>
       </w:pPr>
@@ -1679,21 +1530,7 @@
         <w:rPr>
           <w:rFonts w:hint="eastAsia"/>
         </w:rPr>
-        <w:t xml:space="preserve">            "</w:t>
-      </w:r>
-      <w:proofErr w:type="spellStart"/>
-      <w:r>
-        <w:rPr>
-          <w:rFonts w:hint="eastAsia"/>
-        </w:rPr>
-        <w:t>incorrect_answers</w:t>
-      </w:r>
-      <w:proofErr w:type="spellEnd"/>
-      <w:r>
-        <w:rPr>
-          <w:rFonts w:hint="eastAsia"/>
-        </w:rPr>
-        <w:t>": ["</w:t>
+        <w:t xml:space="preserve">            "incorrect_answers": ["</w:t>
       </w:r>
       <w:r>
         <w:rPr>
@@ -2076,23 +1913,10 @@
     <w:p/>
     <w:p>
       <w:r>
-        <w:t xml:space="preserve">    -  call </w:t>
-      </w:r>
-      <w:proofErr w:type="spellStart"/>
-      <w:r>
-        <w:t>gpt</w:t>
-      </w:r>
-      <w:proofErr w:type="spellEnd"/>
-      <w:r>
-        <w:t xml:space="preserve"> for revision</w:t>
-      </w:r>
-    </w:p>
-    <w:p>
-      <w:pPr>
-        <w:rPr>
-          <w:lang w:eastAsia="ko-Kore-KR"/>
-        </w:rPr>
-      </w:pPr>
+        <w:t xml:space="preserve">    -  call gpt for revision</w:t>
+      </w:r>
+    </w:p>
+    <w:p>
       <w:r>
         <w:t xml:space="preserve">    </w:t>
       </w:r>
@@ -2373,21 +2197,7 @@
         <w:rPr>
           <w:rFonts w:hint="eastAsia"/>
         </w:rPr>
-        <w:t xml:space="preserve">            "</w:t>
-      </w:r>
-      <w:proofErr w:type="spellStart"/>
-      <w:r>
-        <w:rPr>
-          <w:rFonts w:hint="eastAsia"/>
-        </w:rPr>
-        <w:t>incorrect_answers</w:t>
-      </w:r>
-      <w:proofErr w:type="spellEnd"/>
-      <w:r>
-        <w:rPr>
-          <w:rFonts w:hint="eastAsia"/>
-        </w:rPr>
-        <w:t>": ["</w:t>
+        <w:t xml:space="preserve">            "incorrect_answers": ["</w:t>
       </w:r>
       <w:r>
         <w:rPr>
@@ -2510,39 +2320,7 @@
     </w:p>
     <w:p>
       <w:r>
-        <w:t xml:space="preserve">      </w:t>
-      </w:r>
-      <w:proofErr w:type="spellStart"/>
-      <w:r>
-        <w:t>jsonData</w:t>
-      </w:r>
-      <w:proofErr w:type="spellEnd"/>
-      <w:r>
-        <w:t xml:space="preserve"> = `{"questions</w:t>
-      </w:r>
-      <w:proofErr w:type="gramStart"/>
-      <w:r>
-        <w:t>":$</w:t>
-      </w:r>
-      <w:proofErr w:type="gramEnd"/>
-      <w:r>
-        <w:t>{</w:t>
-      </w:r>
-      <w:proofErr w:type="spellStart"/>
-      <w:r>
-        <w:t>jsonData.substring</w:t>
-      </w:r>
-      <w:proofErr w:type="spellEnd"/>
-      <w:r>
-        <w:t>(</w:t>
-      </w:r>
-      <w:proofErr w:type="spellStart"/>
-      <w:r>
-        <w:t>listIndex</w:t>
-      </w:r>
-      <w:proofErr w:type="spellEnd"/>
-      <w:r>
-        <w:t>)}}`</w:t>
+        <w:t xml:space="preserve">      jsonData = `{"questions":${jsonData.substring(listIndex)}}`</w:t>
       </w:r>
     </w:p>
     <w:p/>
@@ -2828,21 +2606,7 @@
         <w:rPr>
           <w:rFonts w:hint="eastAsia"/>
         </w:rPr>
-        <w:t xml:space="preserve">        "</w:t>
-      </w:r>
-      <w:proofErr w:type="spellStart"/>
-      <w:r>
-        <w:rPr>
-          <w:rFonts w:hint="eastAsia"/>
-        </w:rPr>
-        <w:t>incorrect_answers</w:t>
-      </w:r>
-      <w:proofErr w:type="spellEnd"/>
-      <w:r>
-        <w:rPr>
-          <w:rFonts w:hint="eastAsia"/>
-        </w:rPr>
-        <w:t>": ["</w:t>
+        <w:t xml:space="preserve">        "incorrect_answers": ["</w:t>
       </w:r>
       <w:r>
         <w:rPr>
@@ -2925,15 +2689,7 @@
     <w:p/>
     <w:p>
       <w:r>
-        <w:t xml:space="preserve">    - call </w:t>
-      </w:r>
-      <w:proofErr w:type="spellStart"/>
-      <w:r>
-        <w:t>gpt</w:t>
-      </w:r>
-      <w:proofErr w:type="spellEnd"/>
-      <w:r>
-        <w:t xml:space="preserve"> for revision</w:t>
+        <w:t xml:space="preserve">    - call gpt for revision</w:t>
       </w:r>
     </w:p>
     <w:p/>
@@ -3123,7 +2879,13 @@
         <w:t xml:space="preserve">    #</w:t>
       </w:r>
       <w:r>
-        <w:t>3-1-1 ‘/}\n}/’</w:t>
+        <w:t>3-1-1 ‘/</w:t>
+      </w:r>
+      <w:r>
+        <w:t>]\n}</w:t>
+      </w:r>
+      <w:r>
+        <w:t>/’</w:t>
       </w:r>
       <w:r>
         <w:rPr>
@@ -3206,73 +2968,15 @@
         <w:t>const</w:t>
       </w:r>
       <w:r>
-        <w:t xml:space="preserve"> </w:t>
-      </w:r>
-      <w:proofErr w:type="spellStart"/>
-      <w:r>
-        <w:t>objIndex</w:t>
-      </w:r>
-      <w:proofErr w:type="spellEnd"/>
-      <w:r>
-        <w:t xml:space="preserve"> = </w:t>
-      </w:r>
-      <w:proofErr w:type="spellStart"/>
-      <w:r>
-        <w:t>jsonData.indexOf</w:t>
-      </w:r>
-      <w:proofErr w:type="spellEnd"/>
-      <w:r>
-        <w:t>('{')</w:t>
-      </w:r>
-    </w:p>
-    <w:p>
-      <w:r>
-        <w:rPr>
-          <w:rFonts w:hint="eastAsia"/>
-        </w:rPr>
-        <w:t xml:space="preserve">      </w:t>
-      </w:r>
-      <w:proofErr w:type="spellStart"/>
-      <w:r>
-        <w:rPr>
-          <w:rFonts w:hint="eastAsia"/>
-        </w:rPr>
-        <w:t>jsonData</w:t>
-      </w:r>
-      <w:proofErr w:type="spellEnd"/>
-      <w:r>
-        <w:rPr>
-          <w:rFonts w:hint="eastAsia"/>
-        </w:rPr>
-        <w:t xml:space="preserve"> = </w:t>
-      </w:r>
-      <w:proofErr w:type="spellStart"/>
-      <w:r>
-        <w:rPr>
-          <w:rFonts w:hint="eastAsia"/>
-        </w:rPr>
-        <w:t>jsonData.substring</w:t>
-      </w:r>
-      <w:proofErr w:type="spellEnd"/>
-      <w:r>
-        <w:rPr>
-          <w:rFonts w:hint="eastAsia"/>
-        </w:rPr>
-        <w:t>(</w:t>
-      </w:r>
-      <w:proofErr w:type="spellStart"/>
-      <w:r>
-        <w:rPr>
-          <w:rFonts w:hint="eastAsia"/>
-        </w:rPr>
-        <w:t>objIndex</w:t>
-      </w:r>
-      <w:proofErr w:type="spellEnd"/>
-      <w:r>
-        <w:rPr>
-          <w:rFonts w:hint="eastAsia"/>
-        </w:rPr>
-        <w:t>)</w:t>
+        <w:t xml:space="preserve"> objIndex = jsonData.indexOf('{')</w:t>
+      </w:r>
+    </w:p>
+    <w:p>
+      <w:r>
+        <w:rPr>
+          <w:rFonts w:hint="eastAsia"/>
+        </w:rPr>
+        <w:t xml:space="preserve">      jsonData = jsonData.substring(objIndex)</w:t>
       </w:r>
     </w:p>
     <w:p>
@@ -3301,7 +3005,13 @@
         <w:t>‘</w:t>
       </w:r>
       <w:r>
-        <w:t>/}\n}/’</w:t>
+        <w:t>/</w:t>
+      </w:r>
+      <w:r>
+        <w:t>]\n}</w:t>
+      </w:r>
+      <w:r>
+        <w:t>/’</w:t>
       </w:r>
       <w:r>
         <w:rPr>
@@ -3437,44 +3147,12 @@
         <w:t xml:space="preserve">     </w:t>
       </w:r>
       <w:r>
-        <w:t xml:space="preserve">const </w:t>
-      </w:r>
-      <w:proofErr w:type="spellStart"/>
-      <w:r>
-        <w:t>objIndex</w:t>
-      </w:r>
-      <w:proofErr w:type="spellEnd"/>
-      <w:r>
-        <w:t xml:space="preserve"> = </w:t>
-      </w:r>
-      <w:proofErr w:type="spellStart"/>
-      <w:r>
-        <w:t>jsonData.indexOf</w:t>
-      </w:r>
-      <w:proofErr w:type="spellEnd"/>
-      <w:r>
-        <w:t>('{')</w:t>
-      </w:r>
-    </w:p>
-    <w:p>
-      <w:r>
-        <w:t xml:space="preserve">      const </w:t>
-      </w:r>
-      <w:proofErr w:type="spellStart"/>
-      <w:r>
-        <w:t>objLastIndex</w:t>
-      </w:r>
-      <w:proofErr w:type="spellEnd"/>
-      <w:r>
-        <w:t xml:space="preserve"> = </w:t>
-      </w:r>
-      <w:proofErr w:type="spellStart"/>
-      <w:r>
-        <w:t>jsonData.lastIndexOf</w:t>
-      </w:r>
-      <w:proofErr w:type="spellEnd"/>
-      <w:r>
-        <w:t>(‘</w:t>
+        <w:t>const objIndex = jsonData.indexOf('{')</w:t>
+      </w:r>
+    </w:p>
+    <w:p>
+      <w:r>
+        <w:t xml:space="preserve">      const objLastIndex = jsonData.lastIndexOf(‘</w:t>
       </w:r>
       <w:r>
         <w:rPr>
@@ -3491,44 +3169,8 @@
         <w:rPr>
           <w:rFonts w:hint="eastAsia"/>
         </w:rPr>
-        <w:t xml:space="preserve">      </w:t>
-      </w:r>
-      <w:proofErr w:type="spellStart"/>
-      <w:r>
-        <w:rPr>
-          <w:rFonts w:hint="eastAsia"/>
-        </w:rPr>
-        <w:t>jsonData</w:t>
-      </w:r>
-      <w:proofErr w:type="spellEnd"/>
-      <w:r>
-        <w:rPr>
-          <w:rFonts w:hint="eastAsia"/>
-        </w:rPr>
-        <w:t xml:space="preserve"> = </w:t>
-      </w:r>
-      <w:proofErr w:type="spellStart"/>
-      <w:r>
-        <w:rPr>
-          <w:rFonts w:hint="eastAsia"/>
-        </w:rPr>
-        <w:t>jsonData.substring</w:t>
-      </w:r>
-      <w:proofErr w:type="spellEnd"/>
-      <w:r>
-        <w:rPr>
-          <w:rFonts w:hint="eastAsia"/>
-        </w:rPr>
-        <w:t>(</w:t>
-      </w:r>
-      <w:proofErr w:type="spellStart"/>
-      <w:r>
-        <w:rPr>
-          <w:rFonts w:hint="eastAsia"/>
-        </w:rPr>
-        <w:t>objIndex</w:t>
-      </w:r>
-      <w:proofErr w:type="spellEnd"/>
+        <w:t xml:space="preserve">      jsonData = jsonData.substring(objIndex</w:t>
+      </w:r>
       <w:r>
         <w:t>, objLastIndex+1</w:t>
       </w:r>
@@ -3561,7 +3203,13 @@
         <w:t>‘</w:t>
       </w:r>
       <w:r>
-        <w:t>/}\n}/’</w:t>
+        <w:t>/</w:t>
+      </w:r>
+      <w:r>
+        <w:t>]\n}</w:t>
+      </w:r>
+      <w:r>
+        <w:t>/’</w:t>
       </w:r>
       <w:r>
         <w:rPr>
@@ -3626,15 +3274,7 @@
         </w:rPr>
       </w:pPr>
       <w:r>
-        <w:t xml:space="preserve">call </w:t>
-      </w:r>
-      <w:proofErr w:type="spellStart"/>
-      <w:r>
-        <w:t>gpt</w:t>
-      </w:r>
-      <w:proofErr w:type="spellEnd"/>
-      <w:r>
-        <w:t xml:space="preserve"> for revision</w:t>
+        <w:t>call gpt for revision</w:t>
       </w:r>
     </w:p>
     <w:p/>
@@ -3834,7 +3474,6 @@
       <w:r>
         <w:t xml:space="preserve"> </w:t>
       </w:r>
-      <w:proofErr w:type="spellStart"/>
       <w:r>
         <w:rPr>
           <w:lang w:eastAsia="ko-KR"/>
@@ -3842,71 +3481,28 @@
         <w:t>list</w:t>
       </w:r>
       <w:r>
-        <w:t>Index</w:t>
-      </w:r>
-      <w:proofErr w:type="spellEnd"/>
-      <w:r>
-        <w:t xml:space="preserve"> = </w:t>
-      </w:r>
-      <w:proofErr w:type="spellStart"/>
-      <w:r>
-        <w:t>jsonData.indexOf</w:t>
-      </w:r>
-      <w:proofErr w:type="spellEnd"/>
-      <w:r>
-        <w:t>('[')</w:t>
-      </w:r>
-    </w:p>
-    <w:p>
-      <w:r>
-        <w:rPr>
-          <w:rFonts w:hint="eastAsia"/>
-        </w:rPr>
-        <w:t xml:space="preserve">      </w:t>
-      </w:r>
-      <w:proofErr w:type="spellStart"/>
-      <w:r>
-        <w:rPr>
-          <w:rFonts w:hint="eastAsia"/>
-        </w:rPr>
-        <w:t>jsonData</w:t>
-      </w:r>
-      <w:proofErr w:type="spellEnd"/>
-      <w:r>
-        <w:rPr>
-          <w:rFonts w:hint="eastAsia"/>
-        </w:rPr>
-        <w:t xml:space="preserve"> = </w:t>
-      </w:r>
-      <w:r>
-        <w:t>`{"questions</w:t>
-      </w:r>
-      <w:proofErr w:type="gramStart"/>
-      <w:r>
-        <w:t>":</w:t>
-      </w:r>
-      <w:r>
-        <w:t>$</w:t>
-      </w:r>
-      <w:proofErr w:type="gramEnd"/>
-      <w:r>
-        <w:t>{</w:t>
-      </w:r>
-      <w:proofErr w:type="spellStart"/>
-      <w:r>
-        <w:rPr>
-          <w:rFonts w:hint="eastAsia"/>
-        </w:rPr>
-        <w:t>jsonData.substring</w:t>
-      </w:r>
-      <w:proofErr w:type="spellEnd"/>
-      <w:r>
-        <w:rPr>
-          <w:rFonts w:hint="eastAsia"/>
-        </w:rPr>
-        <w:t>(</w:t>
-      </w:r>
-      <w:proofErr w:type="spellStart"/>
+        <w:t>Index = jsonData.indexOf('[')</w:t>
+      </w:r>
+    </w:p>
+    <w:p>
+      <w:r>
+        <w:rPr>
+          <w:rFonts w:hint="eastAsia"/>
+        </w:rPr>
+        <w:t xml:space="preserve">      jsonData = </w:t>
+      </w:r>
+      <w:r>
+        <w:t>`{"questions":</w:t>
+      </w:r>
+      <w:r>
+        <w:t>${</w:t>
+      </w:r>
+      <w:r>
+        <w:rPr>
+          <w:rFonts w:hint="eastAsia"/>
+        </w:rPr>
+        <w:t>jsonData.substring(</w:t>
+      </w:r>
       <w:r>
         <w:t>list</w:t>
       </w:r>
@@ -3914,14 +3510,7 @@
         <w:rPr>
           <w:rFonts w:hint="eastAsia"/>
         </w:rPr>
-        <w:t>Index</w:t>
-      </w:r>
-      <w:proofErr w:type="spellEnd"/>
-      <w:r>
-        <w:rPr>
-          <w:rFonts w:hint="eastAsia"/>
-        </w:rPr>
-        <w:t>)</w:t>
+        <w:t>Index)</w:t>
       </w:r>
       <w:r>
         <w:t>}}</w:t>
@@ -4082,122 +3671,73 @@
       <w:r>
         <w:t xml:space="preserve">      const </w:t>
       </w:r>
-      <w:proofErr w:type="spellStart"/>
       <w:r>
         <w:t>list</w:t>
       </w:r>
       <w:r>
+        <w:t>Index = jsonData.indexOf('[')</w:t>
+      </w:r>
+    </w:p>
+    <w:p>
+      <w:pPr>
+        <w:ind w:leftChars="-100" w:left="-200" w:firstLine="200"/>
+      </w:pPr>
+      <w:r>
+        <w:t xml:space="preserve">      const </w:t>
+      </w:r>
+      <w:r>
+        <w:t>list</w:t>
+      </w:r>
+      <w:r>
+        <w:t>LastIndex = jsonData.lastIndexOf(‘</w:t>
+      </w:r>
+      <w:r>
+        <w:rPr>
+          <w:rFonts w:hint="eastAsia"/>
+        </w:rPr>
+        <w:t>]</w:t>
+      </w:r>
+      <w:r>
+        <w:t>’)</w:t>
+      </w:r>
+    </w:p>
+    <w:p>
+      <w:pPr>
+        <w:ind w:leftChars="-100" w:left="-200" w:firstLineChars="400" w:firstLine="800"/>
+      </w:pPr>
+      <w:r>
+        <w:rPr>
+          <w:rFonts w:hint="eastAsia"/>
+        </w:rPr>
+        <w:t xml:space="preserve">jsonData = </w:t>
+      </w:r>
+      <w:r>
+        <w:t>`{"questions":</w:t>
+      </w:r>
+      <w:r>
+        <w:t>${</w:t>
+      </w:r>
+      <w:r>
+        <w:rPr>
+          <w:rFonts w:hint="eastAsia"/>
+        </w:rPr>
+        <w:t xml:space="preserve"> </w:t>
+      </w:r>
+      <w:r>
+        <w:rPr>
+          <w:rFonts w:hint="eastAsia"/>
+        </w:rPr>
+        <w:t>jsonData.substring(</w:t>
+      </w:r>
+      <w:r>
+        <w:t>list</w:t>
+      </w:r>
+      <w:r>
+        <w:rPr>
+          <w:rFonts w:hint="eastAsia"/>
+        </w:rPr>
         <w:t>Index</w:t>
       </w:r>
-      <w:proofErr w:type="spellEnd"/>
-      <w:r>
-        <w:t xml:space="preserve"> = </w:t>
-      </w:r>
-      <w:proofErr w:type="spellStart"/>
-      <w:r>
-        <w:t>jsonData.indexOf</w:t>
-      </w:r>
-      <w:proofErr w:type="spellEnd"/>
-      <w:r>
-        <w:t>('[')</w:t>
-      </w:r>
-    </w:p>
-    <w:p>
-      <w:pPr>
-        <w:ind w:leftChars="-100" w:left="-200" w:firstLine="200"/>
-      </w:pPr>
-      <w:r>
-        <w:t xml:space="preserve">      const </w:t>
-      </w:r>
-      <w:proofErr w:type="spellStart"/>
-      <w:r>
-        <w:t>list</w:t>
-      </w:r>
-      <w:r>
-        <w:t>LastIndex</w:t>
-      </w:r>
-      <w:proofErr w:type="spellEnd"/>
-      <w:r>
-        <w:t xml:space="preserve"> = </w:t>
-      </w:r>
-      <w:proofErr w:type="spellStart"/>
-      <w:r>
-        <w:t>jsonData.lastIndexOf</w:t>
-      </w:r>
-      <w:proofErr w:type="spellEnd"/>
-      <w:r>
-        <w:t>(‘</w:t>
-      </w:r>
-      <w:r>
-        <w:rPr>
-          <w:rFonts w:hint="eastAsia"/>
-        </w:rPr>
-        <w:t>]</w:t>
-      </w:r>
-      <w:r>
-        <w:t>’)</w:t>
-      </w:r>
-    </w:p>
-    <w:p>
-      <w:pPr>
-        <w:ind w:leftChars="-100" w:left="-200" w:firstLineChars="400" w:firstLine="800"/>
-      </w:pPr>
-      <w:proofErr w:type="spellStart"/>
-      <w:r>
-        <w:rPr>
-          <w:rFonts w:hint="eastAsia"/>
-        </w:rPr>
-        <w:t>jsonData</w:t>
-      </w:r>
-      <w:proofErr w:type="spellEnd"/>
-      <w:r>
-        <w:rPr>
-          <w:rFonts w:hint="eastAsia"/>
-        </w:rPr>
-        <w:t xml:space="preserve"> = </w:t>
-      </w:r>
-      <w:proofErr w:type="gramStart"/>
-      <w:r>
-        <w:t>`{</w:t>
-      </w:r>
-      <w:proofErr w:type="gramEnd"/>
-      <w:r>
-        <w:t>"questions":</w:t>
-      </w:r>
-      <w:r>
-        <w:t>${</w:t>
-      </w:r>
-      <w:r>
-        <w:rPr>
-          <w:rFonts w:hint="eastAsia"/>
-        </w:rPr>
-        <w:t xml:space="preserve"> </w:t>
-      </w:r>
-      <w:proofErr w:type="spellStart"/>
-      <w:r>
-        <w:rPr>
-          <w:rFonts w:hint="eastAsia"/>
-        </w:rPr>
-        <w:t>jsonData.substring</w:t>
-      </w:r>
-      <w:proofErr w:type="spellEnd"/>
-      <w:r>
-        <w:rPr>
-          <w:rFonts w:hint="eastAsia"/>
-        </w:rPr>
-        <w:t>(</w:t>
-      </w:r>
-      <w:proofErr w:type="spellStart"/>
-      <w:r>
-        <w:t>list</w:t>
-      </w:r>
-      <w:r>
-        <w:rPr>
-          <w:rFonts w:hint="eastAsia"/>
-        </w:rPr>
-        <w:t>Index</w:t>
-      </w:r>
-      <w:proofErr w:type="spellEnd"/>
       <w:r>
         <w:t>, listLastIndex+1</w:t>
       </w:r>
@@ -4228,7 +3768,13 @@
         <w:t>‘</w:t>
       </w:r>
       <w:r>
-        <w:t>/}\n}/’</w:t>
+        <w:t>/</w:t>
+      </w:r>
+      <w:r>
+        <w:t>]\n}</w:t>
+      </w:r>
+      <w:r>
+        <w:t>/’</w:t>
       </w:r>
       <w:r>
         <w:rPr>
@@ -4293,15 +3839,7 @@
         </w:rPr>
       </w:pPr>
       <w:r>
-        <w:t xml:space="preserve">call </w:t>
-      </w:r>
-      <w:proofErr w:type="spellStart"/>
-      <w:r>
-        <w:t>gpt</w:t>
-      </w:r>
-      <w:proofErr w:type="spellEnd"/>
-      <w:r>
-        <w:t xml:space="preserve"> for revision</w:t>
+        <w:t>call gpt for revision</w:t>
       </w:r>
     </w:p>
     <w:p/>
@@ -4426,15 +3964,7 @@
     </w:p>
     <w:p>
       <w:r>
-        <w:t xml:space="preserve">    - call </w:t>
-      </w:r>
-      <w:proofErr w:type="spellStart"/>
-      <w:r>
-        <w:t>gpt</w:t>
-      </w:r>
-      <w:proofErr w:type="spellEnd"/>
-      <w:r>
-        <w:t xml:space="preserve"> for revision</w:t>
+        <w:t xml:space="preserve">    - call gpt for revision</w:t>
       </w:r>
     </w:p>
     <w:p>
@@ -4535,15 +4065,7 @@
         </w:rPr>
       </w:pPr>
       <w:r>
-        <w:t xml:space="preserve">    -  call </w:t>
-      </w:r>
-      <w:proofErr w:type="spellStart"/>
-      <w:r>
-        <w:t>gpt</w:t>
-      </w:r>
-      <w:proofErr w:type="spellEnd"/>
-      <w:r>
-        <w:t xml:space="preserve"> for revision</w:t>
+        <w:t xml:space="preserve">    -  call gpt for revision</w:t>
       </w:r>
     </w:p>
     <w:p>
@@ -4663,15 +4185,7 @@
     </w:p>
     <w:p>
       <w:r>
-        <w:t xml:space="preserve">    -  call </w:t>
-      </w:r>
-      <w:proofErr w:type="spellStart"/>
-      <w:r>
-        <w:t>gpt</w:t>
-      </w:r>
-      <w:proofErr w:type="spellEnd"/>
-      <w:r>
-        <w:t xml:space="preserve"> for revision</w:t>
+        <w:t xml:space="preserve">    -  call gpt for revision</w:t>
       </w:r>
     </w:p>
     <w:p/>
@@ -4792,39 +4306,7 @@
     </w:p>
     <w:p>
       <w:r>
-        <w:t xml:space="preserve">      </w:t>
-      </w:r>
-      <w:proofErr w:type="spellStart"/>
-      <w:r>
-        <w:t>jsonData</w:t>
-      </w:r>
-      <w:proofErr w:type="spellEnd"/>
-      <w:r>
-        <w:t xml:space="preserve"> = `{"questions</w:t>
-      </w:r>
-      <w:proofErr w:type="gramStart"/>
-      <w:r>
-        <w:t>":$</w:t>
-      </w:r>
-      <w:proofErr w:type="gramEnd"/>
-      <w:r>
-        <w:t>{</w:t>
-      </w:r>
-      <w:proofErr w:type="spellStart"/>
-      <w:r>
-        <w:t>jsonData.substring</w:t>
-      </w:r>
-      <w:proofErr w:type="spellEnd"/>
-      <w:r>
-        <w:t>(</w:t>
-      </w:r>
-      <w:proofErr w:type="spellStart"/>
-      <w:r>
-        <w:t>listIndex</w:t>
-      </w:r>
-      <w:proofErr w:type="spellEnd"/>
-      <w:r>
-        <w:t>)}}`</w:t>
+        <w:t xml:space="preserve">      jsonData = `{"questions":${jsonData.substring(listIndex)}}`</w:t>
       </w:r>
     </w:p>
     <w:p/>
@@ -4940,15 +4422,7 @@
     </w:p>
     <w:p>
       <w:r>
-        <w:t xml:space="preserve">    - call </w:t>
-      </w:r>
-      <w:proofErr w:type="spellStart"/>
-      <w:r>
-        <w:t>gpt</w:t>
-      </w:r>
-      <w:proofErr w:type="spellEnd"/>
-      <w:r>
-        <w:t xml:space="preserve"> for revision</w:t>
+        <w:t xml:space="preserve">    - call gpt for revision</w:t>
       </w:r>
     </w:p>
     <w:p/>
@@ -5090,15 +4564,7 @@
     </w:p>
     <w:p>
       <w:r>
-        <w:t xml:space="preserve">    - call </w:t>
-      </w:r>
-      <w:proofErr w:type="spellStart"/>
-      <w:r>
-        <w:t>gpt</w:t>
-      </w:r>
-      <w:proofErr w:type="spellEnd"/>
-      <w:r>
-        <w:t xml:space="preserve"> for revision</w:t>
+        <w:t xml:space="preserve">    - call gpt for revision</w:t>
       </w:r>
     </w:p>
     <w:p/>
@@ -5230,50 +4696,20 @@
     </w:p>
     <w:p>
       <w:r>
-        <w:t xml:space="preserve">      let </w:t>
-      </w:r>
-      <w:proofErr w:type="spellStart"/>
-      <w:r>
-        <w:t>objIndex</w:t>
-      </w:r>
-      <w:proofErr w:type="spellEnd"/>
-      <w:r>
-        <w:t xml:space="preserve"> = </w:t>
-      </w:r>
-      <w:proofErr w:type="spellStart"/>
-      <w:r>
-        <w:t>jsonData.indexOf</w:t>
-      </w:r>
-      <w:proofErr w:type="spellEnd"/>
-      <w:r>
-        <w:t>('{')</w:t>
-      </w:r>
-    </w:p>
-    <w:p>
-      <w:pPr>
-        <w:rPr>
-          <w:lang w:eastAsia="ko-KR"/>
-        </w:rPr>
-      </w:pPr>
-      <w:r>
-        <w:rPr>
-          <w:rFonts w:hint="eastAsia"/>
-        </w:rPr>
-        <w:t xml:space="preserve">      </w:t>
-      </w:r>
-      <w:proofErr w:type="spellStart"/>
-      <w:r>
-        <w:rPr>
-          <w:rFonts w:hint="eastAsia"/>
-        </w:rPr>
-        <w:t>jsonData</w:t>
-      </w:r>
-      <w:proofErr w:type="spellEnd"/>
-      <w:r>
-        <w:rPr>
-          <w:rFonts w:hint="eastAsia"/>
-        </w:rPr>
-        <w:t xml:space="preserve"> = </w:t>
+        <w:t xml:space="preserve">      let objIndex = jsonData.indexOf('{')</w:t>
+      </w:r>
+    </w:p>
+    <w:p>
+      <w:pPr>
+        <w:rPr>
+          <w:lang w:eastAsia="ko-KR"/>
+        </w:rPr>
+      </w:pPr>
+      <w:r>
+        <w:rPr>
+          <w:rFonts w:hint="eastAsia"/>
+        </w:rPr>
+        <w:t xml:space="preserve">      jsonData = </w:t>
       </w:r>
       <w:r>
         <w:rPr>
@@ -5281,33 +4717,11 @@
         </w:rPr>
         <w:t>ㅓ</w:t>
       </w:r>
-      <w:proofErr w:type="spellStart"/>
-      <w:r>
-        <w:rPr>
-          <w:rFonts w:hint="eastAsia"/>
-        </w:rPr>
-        <w:t>sonData.substring</w:t>
-      </w:r>
-      <w:proofErr w:type="spellEnd"/>
-      <w:r>
-        <w:rPr>
-          <w:rFonts w:hint="eastAsia"/>
-        </w:rPr>
-        <w:t>(</w:t>
-      </w:r>
-      <w:proofErr w:type="spellStart"/>
-      <w:r>
-        <w:rPr>
-          <w:rFonts w:hint="eastAsia"/>
-        </w:rPr>
-        <w:t>objIndex</w:t>
-      </w:r>
-      <w:proofErr w:type="spellEnd"/>
-      <w:r>
-        <w:rPr>
-          <w:rFonts w:hint="eastAsia"/>
-        </w:rPr>
-        <w:t>)</w:t>
+      <w:r>
+        <w:rPr>
+          <w:rFonts w:hint="eastAsia"/>
+        </w:rPr>
+        <w:t>sonData.substring(objIndex)</w:t>
       </w:r>
     </w:p>
     <w:p/>
@@ -5439,45 +4853,15 @@
     </w:p>
     <w:p>
       <w:r>
-        <w:t xml:space="preserve">      let </w:t>
-      </w:r>
-      <w:proofErr w:type="spellStart"/>
-      <w:r>
-        <w:t>listIndex</w:t>
-      </w:r>
-      <w:proofErr w:type="spellEnd"/>
-      <w:r>
-        <w:t xml:space="preserve"> = </w:t>
-      </w:r>
-      <w:proofErr w:type="spellStart"/>
-      <w:r>
-        <w:t>jsonData.indexOf</w:t>
-      </w:r>
-      <w:proofErr w:type="spellEnd"/>
-      <w:r>
-        <w:t>('[')</w:t>
-      </w:r>
-    </w:p>
-    <w:p>
-      <w:r>
-        <w:rPr>
-          <w:rFonts w:hint="eastAsia"/>
-        </w:rPr>
-        <w:t xml:space="preserve">      </w:t>
-      </w:r>
-      <w:proofErr w:type="spellStart"/>
-      <w:r>
-        <w:rPr>
-          <w:rFonts w:hint="eastAsia"/>
-        </w:rPr>
-        <w:t>jsonData</w:t>
-      </w:r>
-      <w:proofErr w:type="spellEnd"/>
-      <w:r>
-        <w:rPr>
-          <w:rFonts w:hint="eastAsia"/>
-        </w:rPr>
-        <w:t xml:space="preserve"> = </w:t>
+        <w:t xml:space="preserve">      let listIndex = jsonData.indexOf('[')</w:t>
+      </w:r>
+    </w:p>
+    <w:p>
+      <w:r>
+        <w:rPr>
+          <w:rFonts w:hint="eastAsia"/>
+        </w:rPr>
+        <w:t xml:space="preserve">      jsonData = </w:t>
       </w:r>
       <w:r>
         <w:rPr>
@@ -5485,33 +4869,11 @@
         </w:rPr>
         <w:t>ㅓ</w:t>
       </w:r>
-      <w:proofErr w:type="spellStart"/>
-      <w:r>
-        <w:rPr>
-          <w:rFonts w:hint="eastAsia"/>
-        </w:rPr>
-        <w:t>sonData.substring</w:t>
-      </w:r>
-      <w:proofErr w:type="spellEnd"/>
-      <w:r>
-        <w:rPr>
-          <w:rFonts w:hint="eastAsia"/>
-        </w:rPr>
-        <w:t>(</w:t>
-      </w:r>
-      <w:proofErr w:type="spellStart"/>
-      <w:r>
-        <w:rPr>
-          <w:rFonts w:hint="eastAsia"/>
-        </w:rPr>
-        <w:t>objIndex</w:t>
-      </w:r>
-      <w:proofErr w:type="spellEnd"/>
-      <w:r>
-        <w:rPr>
-          <w:rFonts w:hint="eastAsia"/>
-        </w:rPr>
-        <w:t>)</w:t>
+      <w:r>
+        <w:rPr>
+          <w:rFonts w:hint="eastAsia"/>
+        </w:rPr>
+        <w:t>sonData.substring(objIndex)</w:t>
       </w:r>
     </w:p>
     <w:sectPr>

</xml_diff>

<commit_message>
Big update on ErrorHandling
</commit_message>
<xml_diff>
--- a/GPT response 에러유형.docx
+++ b/GPT response 에러유형.docx
@@ -747,16 +747,7 @@
         <w:rPr>
           <w:rFonts w:hint="eastAsia"/>
         </w:rPr>
-        <w:t>#1-2</w:t>
-      </w:r>
-      <w:r>
-        <w:t>-1</w:t>
-      </w:r>
-      <w:r>
-        <w:rPr>
-          <w:rFonts w:hint="eastAsia"/>
-        </w:rPr>
-        <w:t xml:space="preserve">: '{' </w:t>
+        <w:t xml:space="preserve">#1-2: '{' </w:t>
       </w:r>
       <w:r>
         <w:rPr>
@@ -775,30 +766,6 @@
           <w:rFonts w:hint="eastAsia"/>
         </w:rPr>
         <w:t>시작하고</w:t>
-      </w:r>
-      <w:r>
-        <w:rPr>
-          <w:rFonts w:hint="eastAsia"/>
-        </w:rPr>
-        <w:t xml:space="preserve"> '}' </w:t>
-      </w:r>
-      <w:r>
-        <w:rPr>
-          <w:rFonts w:hint="eastAsia"/>
-        </w:rPr>
-        <w:t>로</w:t>
-      </w:r>
-      <w:r>
-        <w:rPr>
-          <w:rFonts w:hint="eastAsia"/>
-        </w:rPr>
-        <w:t xml:space="preserve"> </w:t>
-      </w:r>
-      <w:r>
-        <w:rPr>
-          <w:rFonts w:hint="eastAsia"/>
-        </w:rPr>
-        <w:t>끝나지만</w:t>
       </w:r>
       <w:r>
         <w:rPr>
@@ -1255,6 +1222,179 @@
       <w:r>
         <w:t xml:space="preserve">      },</w:t>
       </w:r>
+      <w:r>
+        <w:t xml:space="preserve"> {</w:t>
+      </w:r>
+    </w:p>
+    <w:p>
+      <w:r>
+        <w:tab/>
+      </w:r>
+      <w:r>
+        <w:rPr>
+          <w:rFonts w:hint="eastAsia"/>
+        </w:rPr>
+        <w:t>"question": "</w:t>
+      </w:r>
+      <w:r>
+        <w:rPr>
+          <w:rFonts w:hint="eastAsia"/>
+        </w:rPr>
+        <w:t>침실</w:t>
+      </w:r>
+      <w:r>
+        <w:rPr>
+          <w:rFonts w:hint="eastAsia"/>
+        </w:rPr>
+        <w:t xml:space="preserve"> </w:t>
+      </w:r>
+      <w:r>
+        <w:rPr>
+          <w:rFonts w:hint="eastAsia"/>
+        </w:rPr>
+        <w:t>창문에는</w:t>
+      </w:r>
+      <w:r>
+        <w:rPr>
+          <w:rFonts w:hint="eastAsia"/>
+        </w:rPr>
+        <w:t xml:space="preserve"> </w:t>
+      </w:r>
+      <w:r>
+        <w:rPr>
+          <w:rFonts w:hint="eastAsia"/>
+        </w:rPr>
+        <w:t>무엇을</w:t>
+      </w:r>
+      <w:r>
+        <w:rPr>
+          <w:rFonts w:hint="eastAsia"/>
+        </w:rPr>
+        <w:t xml:space="preserve"> </w:t>
+      </w:r>
+      <w:r>
+        <w:rPr>
+          <w:rFonts w:hint="eastAsia"/>
+        </w:rPr>
+        <w:t>해야</w:t>
+      </w:r>
+      <w:r>
+        <w:rPr>
+          <w:rFonts w:hint="eastAsia"/>
+        </w:rPr>
+        <w:t xml:space="preserve"> </w:t>
+      </w:r>
+      <w:r>
+        <w:rPr>
+          <w:rFonts w:hint="eastAsia"/>
+        </w:rPr>
+        <w:t>하는가</w:t>
+      </w:r>
+      <w:r>
+        <w:rPr>
+          <w:rFonts w:hint="eastAsia"/>
+        </w:rPr>
+        <w:t>?",</w:t>
+      </w:r>
+    </w:p>
+    <w:p>
+      <w:r>
+        <w:rPr>
+          <w:rFonts w:hint="eastAsia"/>
+        </w:rPr>
+        <w:t xml:space="preserve">        "answer": "</w:t>
+      </w:r>
+      <w:r>
+        <w:rPr>
+          <w:rFonts w:hint="eastAsia"/>
+        </w:rPr>
+        <w:t>커튼을</w:t>
+      </w:r>
+      <w:r>
+        <w:rPr>
+          <w:rFonts w:hint="eastAsia"/>
+        </w:rPr>
+        <w:t xml:space="preserve"> </w:t>
+      </w:r>
+      <w:r>
+        <w:rPr>
+          <w:rFonts w:hint="eastAsia"/>
+        </w:rPr>
+        <w:t>쳐서</w:t>
+      </w:r>
+      <w:r>
+        <w:rPr>
+          <w:rFonts w:hint="eastAsia"/>
+        </w:rPr>
+        <w:t xml:space="preserve"> </w:t>
+      </w:r>
+      <w:r>
+        <w:rPr>
+          <w:rFonts w:hint="eastAsia"/>
+        </w:rPr>
+        <w:t>외부의</w:t>
+      </w:r>
+      <w:r>
+        <w:rPr>
+          <w:rFonts w:hint="eastAsia"/>
+        </w:rPr>
+        <w:t xml:space="preserve"> </w:t>
+      </w:r>
+      <w:r>
+        <w:rPr>
+          <w:rFonts w:hint="eastAsia"/>
+        </w:rPr>
+        <w:t>빛이</w:t>
+      </w:r>
+      <w:r>
+        <w:rPr>
+          <w:rFonts w:hint="eastAsia"/>
+        </w:rPr>
+        <w:t xml:space="preserve"> </w:t>
+      </w:r>
+      <w:r>
+        <w:rPr>
+          <w:rFonts w:hint="eastAsia"/>
+        </w:rPr>
+        <w:t>들어오지</w:t>
+      </w:r>
+      <w:r>
+        <w:rPr>
+          <w:rFonts w:hint="eastAsia"/>
+        </w:rPr>
+        <w:t xml:space="preserve"> </w:t>
+      </w:r>
+      <w:r>
+        <w:rPr>
+          <w:rFonts w:hint="eastAsia"/>
+        </w:rPr>
+        <w:t>않도록</w:t>
+      </w:r>
+      <w:r>
+        <w:rPr>
+          <w:rFonts w:hint="eastAsia"/>
+        </w:rPr>
+        <w:t xml:space="preserve"> </w:t>
+      </w:r>
+      <w:r>
+        <w:rPr>
+          <w:rFonts w:hint="eastAsia"/>
+        </w:rPr>
+        <w:t>한다</w:t>
+      </w:r>
+      <w:r>
+        <w:rPr>
+          <w:rFonts w:hint="eastAsia"/>
+        </w:rPr>
+        <w:t>",</w:t>
+      </w:r>
+    </w:p>
+    <w:p/>
+    <w:p>
+      <w:r>
+        <w:tab/>
+        <w:t xml:space="preserve"> </w:t>
+      </w:r>
     </w:p>
     <w:p>
       <w:pPr>
@@ -1262,1065 +1402,6 @@
       </w:pPr>
       <w:r>
         <w:t>-  call gpt for revision</w:t>
-      </w:r>
-    </w:p>
-    <w:p>
-      <w:pPr>
-        <w:ind w:firstLine="200"/>
-        <w:rPr>
-          <w:lang w:eastAsia="ko-KR"/>
-        </w:rPr>
-      </w:pPr>
-    </w:p>
-    <w:p>
-      <w:r>
-        <w:rPr>
-          <w:rFonts w:hint="eastAsia"/>
-        </w:rPr>
-        <w:t xml:space="preserve">  #1-</w:t>
-      </w:r>
-      <w:r>
-        <w:t>2-2</w:t>
-      </w:r>
-      <w:r>
-        <w:rPr>
-          <w:rFonts w:hint="eastAsia"/>
-        </w:rPr>
-        <w:t xml:space="preserve">: '{' </w:t>
-      </w:r>
-      <w:r>
-        <w:rPr>
-          <w:rFonts w:hint="eastAsia"/>
-        </w:rPr>
-        <w:t>으로</w:t>
-      </w:r>
-      <w:r>
-        <w:rPr>
-          <w:rFonts w:hint="eastAsia"/>
-        </w:rPr>
-        <w:t xml:space="preserve"> </w:t>
-      </w:r>
-      <w:r>
-        <w:rPr>
-          <w:rFonts w:hint="eastAsia"/>
-        </w:rPr>
-        <w:t>시작하지만</w:t>
-      </w:r>
-      <w:r>
-        <w:rPr>
-          <w:rFonts w:hint="eastAsia"/>
-        </w:rPr>
-        <w:t xml:space="preserve"> '}' </w:t>
-      </w:r>
-      <w:r>
-        <w:rPr>
-          <w:rFonts w:hint="eastAsia"/>
-        </w:rPr>
-        <w:t>로</w:t>
-      </w:r>
-      <w:r>
-        <w:rPr>
-          <w:rFonts w:hint="eastAsia"/>
-        </w:rPr>
-        <w:t xml:space="preserve"> </w:t>
-      </w:r>
-      <w:r>
-        <w:rPr>
-          <w:rFonts w:hint="eastAsia"/>
-        </w:rPr>
-        <w:t>끝나지</w:t>
-      </w:r>
-      <w:r>
-        <w:rPr>
-          <w:rFonts w:hint="eastAsia"/>
-        </w:rPr>
-        <w:t xml:space="preserve"> </w:t>
-      </w:r>
-      <w:r>
-        <w:rPr>
-          <w:rFonts w:hint="eastAsia"/>
-        </w:rPr>
-        <w:t>않는</w:t>
-      </w:r>
-      <w:r>
-        <w:rPr>
-          <w:rFonts w:hint="eastAsia"/>
-        </w:rPr>
-        <w:t xml:space="preserve"> </w:t>
-      </w:r>
-      <w:r>
-        <w:rPr>
-          <w:rFonts w:hint="eastAsia"/>
-        </w:rPr>
-        <w:t>경우</w:t>
-      </w:r>
-    </w:p>
-    <w:p>
-      <w:r>
-        <w:t xml:space="preserve">    ...</w:t>
-      </w:r>
-    </w:p>
-    <w:p>
-      <w:r>
-        <w:t xml:space="preserve">    "12": {</w:t>
-      </w:r>
-    </w:p>
-    <w:p>
-      <w:r>
-        <w:rPr>
-          <w:rFonts w:hint="eastAsia"/>
-        </w:rPr>
-        <w:t xml:space="preserve">            "question": "</w:t>
-      </w:r>
-      <w:r>
-        <w:rPr>
-          <w:rFonts w:hint="eastAsia"/>
-        </w:rPr>
-        <w:t>침실</w:t>
-      </w:r>
-      <w:r>
-        <w:rPr>
-          <w:rFonts w:hint="eastAsia"/>
-        </w:rPr>
-        <w:t xml:space="preserve"> </w:t>
-      </w:r>
-      <w:r>
-        <w:rPr>
-          <w:rFonts w:hint="eastAsia"/>
-        </w:rPr>
-        <w:t>창문에는</w:t>
-      </w:r>
-      <w:r>
-        <w:rPr>
-          <w:rFonts w:hint="eastAsia"/>
-        </w:rPr>
-        <w:t xml:space="preserve"> </w:t>
-      </w:r>
-      <w:r>
-        <w:rPr>
-          <w:rFonts w:hint="eastAsia"/>
-        </w:rPr>
-        <w:t>무엇을</w:t>
-      </w:r>
-      <w:r>
-        <w:rPr>
-          <w:rFonts w:hint="eastAsia"/>
-        </w:rPr>
-        <w:t xml:space="preserve"> </w:t>
-      </w:r>
-      <w:r>
-        <w:rPr>
-          <w:rFonts w:hint="eastAsia"/>
-        </w:rPr>
-        <w:t>해야</w:t>
-      </w:r>
-      <w:r>
-        <w:rPr>
-          <w:rFonts w:hint="eastAsia"/>
-        </w:rPr>
-        <w:t xml:space="preserve"> </w:t>
-      </w:r>
-      <w:r>
-        <w:rPr>
-          <w:rFonts w:hint="eastAsia"/>
-        </w:rPr>
-        <w:t>하는가</w:t>
-      </w:r>
-      <w:r>
-        <w:rPr>
-          <w:rFonts w:hint="eastAsia"/>
-        </w:rPr>
-        <w:t>?",</w:t>
-      </w:r>
-    </w:p>
-    <w:p>
-      <w:r>
-        <w:rPr>
-          <w:rFonts w:hint="eastAsia"/>
-        </w:rPr>
-        <w:t xml:space="preserve">            "answer": "</w:t>
-      </w:r>
-      <w:r>
-        <w:rPr>
-          <w:rFonts w:hint="eastAsia"/>
-        </w:rPr>
-        <w:t>커튼을</w:t>
-      </w:r>
-      <w:r>
-        <w:rPr>
-          <w:rFonts w:hint="eastAsia"/>
-        </w:rPr>
-        <w:t xml:space="preserve"> </w:t>
-      </w:r>
-      <w:r>
-        <w:rPr>
-          <w:rFonts w:hint="eastAsia"/>
-        </w:rPr>
-        <w:t>쳐서</w:t>
-      </w:r>
-      <w:r>
-        <w:rPr>
-          <w:rFonts w:hint="eastAsia"/>
-        </w:rPr>
-        <w:t xml:space="preserve"> </w:t>
-      </w:r>
-      <w:r>
-        <w:rPr>
-          <w:rFonts w:hint="eastAsia"/>
-        </w:rPr>
-        <w:t>외부의</w:t>
-      </w:r>
-      <w:r>
-        <w:rPr>
-          <w:rFonts w:hint="eastAsia"/>
-        </w:rPr>
-        <w:t xml:space="preserve"> </w:t>
-      </w:r>
-      <w:r>
-        <w:rPr>
-          <w:rFonts w:hint="eastAsia"/>
-        </w:rPr>
-        <w:t>빛이</w:t>
-      </w:r>
-      <w:r>
-        <w:rPr>
-          <w:rFonts w:hint="eastAsia"/>
-        </w:rPr>
-        <w:t xml:space="preserve"> </w:t>
-      </w:r>
-      <w:r>
-        <w:rPr>
-          <w:rFonts w:hint="eastAsia"/>
-        </w:rPr>
-        <w:t>들어오지</w:t>
-      </w:r>
-      <w:r>
-        <w:rPr>
-          <w:rFonts w:hint="eastAsia"/>
-        </w:rPr>
-        <w:t xml:space="preserve"> </w:t>
-      </w:r>
-      <w:r>
-        <w:rPr>
-          <w:rFonts w:hint="eastAsia"/>
-        </w:rPr>
-        <w:t>않도록</w:t>
-      </w:r>
-      <w:r>
-        <w:rPr>
-          <w:rFonts w:hint="eastAsia"/>
-        </w:rPr>
-        <w:t xml:space="preserve"> </w:t>
-      </w:r>
-      <w:r>
-        <w:rPr>
-          <w:rFonts w:hint="eastAsia"/>
-        </w:rPr>
-        <w:t>한다</w:t>
-      </w:r>
-      <w:r>
-        <w:rPr>
-          <w:rFonts w:hint="eastAsia"/>
-        </w:rPr>
-        <w:t>",</w:t>
-      </w:r>
-    </w:p>
-    <w:p>
-      <w:r>
-        <w:rPr>
-          <w:rFonts w:hint="eastAsia"/>
-        </w:rPr>
-        <w:t xml:space="preserve">            "incorrect_answers": ["</w:t>
-      </w:r>
-      <w:r>
-        <w:rPr>
-          <w:rFonts w:hint="eastAsia"/>
-        </w:rPr>
-        <w:t>창문을</w:t>
-      </w:r>
-      <w:r>
-        <w:rPr>
-          <w:rFonts w:hint="eastAsia"/>
-        </w:rPr>
-        <w:t xml:space="preserve"> </w:t>
-      </w:r>
-      <w:r>
-        <w:rPr>
-          <w:rFonts w:hint="eastAsia"/>
-        </w:rPr>
-        <w:t>열어서</w:t>
-      </w:r>
-      <w:r>
-        <w:rPr>
-          <w:rFonts w:hint="eastAsia"/>
-        </w:rPr>
-        <w:t xml:space="preserve"> </w:t>
-      </w:r>
-      <w:r>
-        <w:rPr>
-          <w:rFonts w:hint="eastAsia"/>
-        </w:rPr>
-        <w:t>신선한</w:t>
-      </w:r>
-      <w:r>
-        <w:rPr>
-          <w:rFonts w:hint="eastAsia"/>
-        </w:rPr>
-        <w:t xml:space="preserve"> </w:t>
-      </w:r>
-      <w:r>
-        <w:rPr>
-          <w:rFonts w:hint="eastAsia"/>
-        </w:rPr>
-        <w:t>공기를</w:t>
-      </w:r>
-      <w:r>
-        <w:rPr>
-          <w:rFonts w:hint="eastAsia"/>
-        </w:rPr>
-        <w:t xml:space="preserve"> </w:t>
-      </w:r>
-      <w:r>
-        <w:rPr>
-          <w:rFonts w:hint="eastAsia"/>
-        </w:rPr>
-        <w:t>통해</w:t>
-      </w:r>
-      <w:r>
-        <w:rPr>
-          <w:rFonts w:hint="eastAsia"/>
-        </w:rPr>
-        <w:t xml:space="preserve"> </w:t>
-      </w:r>
-      <w:r>
-        <w:rPr>
-          <w:rFonts w:hint="eastAsia"/>
-        </w:rPr>
-        <w:t>수면을</w:t>
-      </w:r>
-      <w:r>
-        <w:rPr>
-          <w:rFonts w:hint="eastAsia"/>
-        </w:rPr>
-        <w:t xml:space="preserve"> </w:t>
-      </w:r>
-      <w:r>
-        <w:rPr>
-          <w:rFonts w:hint="eastAsia"/>
-        </w:rPr>
-        <w:t>취한다</w:t>
-      </w:r>
-      <w:r>
-        <w:rPr>
-          <w:rFonts w:hint="eastAsia"/>
-        </w:rPr>
-        <w:t>", "</w:t>
-      </w:r>
-      <w:r>
-        <w:rPr>
-          <w:rFonts w:hint="eastAsia"/>
-        </w:rPr>
-        <w:t>창문을</w:t>
-      </w:r>
-      <w:r>
-        <w:rPr>
-          <w:rFonts w:hint="eastAsia"/>
-        </w:rPr>
-        <w:t xml:space="preserve"> </w:t>
-      </w:r>
-      <w:r>
-        <w:rPr>
-          <w:rFonts w:hint="eastAsia"/>
-        </w:rPr>
-        <w:t>닫아서</w:t>
-      </w:r>
-      <w:r>
-        <w:rPr>
-          <w:rFonts w:hint="eastAsia"/>
-        </w:rPr>
-        <w:t xml:space="preserve"> </w:t>
-      </w:r>
-      <w:r>
-        <w:rPr>
-          <w:rFonts w:hint="eastAsia"/>
-        </w:rPr>
-        <w:t>방</w:t>
-      </w:r>
-      <w:r>
-        <w:rPr>
-          <w:rFonts w:hint="eastAsia"/>
-        </w:rPr>
-        <w:t xml:space="preserve"> </w:t>
-      </w:r>
-      <w:r>
-        <w:rPr>
-          <w:rFonts w:hint="eastAsia"/>
-        </w:rPr>
-        <w:t>안의</w:t>
-      </w:r>
-      <w:r>
-        <w:rPr>
-          <w:rFonts w:hint="eastAsia"/>
-        </w:rPr>
-        <w:t xml:space="preserve"> </w:t>
-      </w:r>
-      <w:r>
-        <w:rPr>
-          <w:rFonts w:hint="eastAsia"/>
-        </w:rPr>
-        <w:t>공기를</w:t>
-      </w:r>
-      <w:r>
-        <w:rPr>
-          <w:rFonts w:hint="eastAsia"/>
-        </w:rPr>
-        <w:t xml:space="preserve"> </w:t>
-      </w:r>
-      <w:r>
-        <w:rPr>
-          <w:rFonts w:hint="eastAsia"/>
-        </w:rPr>
-        <w:t>유지한다</w:t>
-      </w:r>
-      <w:r>
-        <w:rPr>
-          <w:rFonts w:hint="eastAsia"/>
-        </w:rPr>
-        <w:t>", "</w:t>
-      </w:r>
-      <w:r>
-        <w:rPr>
-          <w:rFonts w:hint="eastAsia"/>
-        </w:rPr>
-        <w:t>창문을</w:t>
-      </w:r>
-      <w:r>
-        <w:rPr>
-          <w:rFonts w:hint="eastAsia"/>
-        </w:rPr>
-        <w:t xml:space="preserve"> </w:t>
-      </w:r>
-      <w:r>
-        <w:rPr>
-          <w:rFonts w:hint="eastAsia"/>
-        </w:rPr>
-        <w:t>깨끗하게</w:t>
-      </w:r>
-      <w:r>
-        <w:rPr>
-          <w:rFonts w:hint="eastAsia"/>
-        </w:rPr>
-        <w:t xml:space="preserve"> </w:t>
-      </w:r>
-      <w:r>
-        <w:rPr>
-          <w:rFonts w:hint="eastAsia"/>
-        </w:rPr>
-        <w:t>닦아서</w:t>
-      </w:r>
-      <w:r>
-        <w:rPr>
-          <w:rFonts w:hint="eastAsia"/>
-        </w:rPr>
-        <w:t xml:space="preserve"> </w:t>
-      </w:r>
-      <w:r>
-        <w:rPr>
-          <w:rFonts w:hint="eastAsia"/>
-        </w:rPr>
-        <w:t>빛이</w:t>
-      </w:r>
-      <w:r>
-        <w:rPr>
-          <w:rFonts w:hint="eastAsia"/>
-        </w:rPr>
-        <w:t xml:space="preserve"> </w:t>
-      </w:r>
-      <w:r>
-        <w:rPr>
-          <w:rFonts w:hint="eastAsia"/>
-        </w:rPr>
-        <w:t>잘</w:t>
-      </w:r>
-      <w:r>
-        <w:rPr>
-          <w:rFonts w:hint="eastAsia"/>
-        </w:rPr>
-        <w:t xml:space="preserve"> </w:t>
-      </w:r>
-      <w:r>
-        <w:rPr>
-          <w:rFonts w:hint="eastAsia"/>
-        </w:rPr>
-        <w:t>들어오도록</w:t>
-      </w:r>
-      <w:r>
-        <w:rPr>
-          <w:rFonts w:hint="eastAsia"/>
-        </w:rPr>
-        <w:t xml:space="preserve"> </w:t>
-      </w:r>
-      <w:r>
-        <w:rPr>
-          <w:rFonts w:hint="eastAsia"/>
-        </w:rPr>
-        <w:t>한다</w:t>
-      </w:r>
-      <w:r>
-        <w:rPr>
-          <w:rFonts w:hint="eastAsia"/>
-        </w:rPr>
-        <w:t>"],</w:t>
-      </w:r>
-    </w:p>
-    <w:p>
-      <w:r>
-        <w:t xml:space="preserve">            "difficulty": "low"</w:t>
-      </w:r>
-    </w:p>
-    <w:p>
-      <w:r>
-        <w:t xml:space="preserve">        },</w:t>
-      </w:r>
-    </w:p>
-    <w:p>
-      <w:r>
-        <w:t xml:space="preserve">    "13": {</w:t>
-      </w:r>
-    </w:p>
-    <w:p>
-      <w:r>
-        <w:rPr>
-          <w:rFonts w:hint="eastAsia"/>
-        </w:rPr>
-        <w:t xml:space="preserve">        "question": "</w:t>
-      </w:r>
-      <w:r>
-        <w:rPr>
-          <w:rFonts w:hint="eastAsia"/>
-        </w:rPr>
-        <w:t>수면</w:t>
-      </w:r>
-      <w:r>
-        <w:rPr>
-          <w:rFonts w:hint="eastAsia"/>
-        </w:rPr>
-        <w:t xml:space="preserve"> </w:t>
-      </w:r>
-      <w:r>
-        <w:rPr>
-          <w:rFonts w:hint="eastAsia"/>
-        </w:rPr>
-        <w:t>부족</w:t>
-      </w:r>
-      <w:r>
-        <w:rPr>
-          <w:rFonts w:hint="eastAsia"/>
-        </w:rPr>
-        <w:t xml:space="preserve"> </w:t>
-      </w:r>
-      <w:r>
-        <w:rPr>
-          <w:rFonts w:hint="eastAsia"/>
-        </w:rPr>
-        <w:t>상태에서</w:t>
-      </w:r>
-      <w:r>
-        <w:rPr>
-          <w:rFonts w:hint="eastAsia"/>
-        </w:rPr>
-        <w:t xml:space="preserve"> </w:t>
-      </w:r>
-      <w:r>
-        <w:rPr>
-          <w:rFonts w:hint="eastAsia"/>
-        </w:rPr>
-        <w:t>평일에</w:t>
-      </w:r>
-      <w:r>
-        <w:rPr>
-          <w:rFonts w:hint="eastAsia"/>
-        </w:rPr>
-        <w:t xml:space="preserve"> </w:t>
-      </w:r>
-      <w:r>
-        <w:rPr>
-          <w:rFonts w:hint="eastAsia"/>
-        </w:rPr>
-        <w:t>부족했던</w:t>
-      </w:r>
-      <w:r>
-        <w:rPr>
-          <w:rFonts w:hint="eastAsia"/>
-        </w:rPr>
-        <w:t xml:space="preserve"> </w:t>
-      </w:r>
-      <w:r>
-        <w:rPr>
-          <w:rFonts w:hint="eastAsia"/>
-        </w:rPr>
-        <w:t>잠을</w:t>
-      </w:r>
-      <w:r>
-        <w:rPr>
-          <w:rFonts w:hint="eastAsia"/>
-        </w:rPr>
-        <w:t xml:space="preserve"> </w:t>
-      </w:r>
-      <w:r>
-        <w:rPr>
-          <w:rFonts w:hint="eastAsia"/>
-        </w:rPr>
-        <w:t>주말에</w:t>
-      </w:r>
-      <w:r>
-        <w:rPr>
-          <w:rFonts w:hint="eastAsia"/>
-        </w:rPr>
-        <w:t xml:space="preserve"> </w:t>
-      </w:r>
-      <w:r>
-        <w:rPr>
-          <w:rFonts w:hint="eastAsia"/>
-        </w:rPr>
-        <w:t>몰아서</w:t>
-      </w:r>
-      <w:r>
-        <w:rPr>
-          <w:rFonts w:hint="eastAsia"/>
-        </w:rPr>
-        <w:t xml:space="preserve"> </w:t>
-      </w:r>
-      <w:r>
-        <w:rPr>
-          <w:rFonts w:hint="eastAsia"/>
-        </w:rPr>
-        <w:t>자는</w:t>
-      </w:r>
-      <w:r>
-        <w:rPr>
-          <w:rFonts w:hint="eastAsia"/>
-        </w:rPr>
-        <w:t xml:space="preserve"> </w:t>
-      </w:r>
-      <w:r>
-        <w:rPr>
-          <w:rFonts w:hint="eastAsia"/>
-        </w:rPr>
-        <w:t>것</w:t>
-      </w:r>
-    </w:p>
-    <w:p/>
-    <w:p>
-      <w:r>
-        <w:t xml:space="preserve">    -  call gpt for revision</w:t>
-      </w:r>
-    </w:p>
-    <w:p>
-      <w:r>
-        <w:t xml:space="preserve">    </w:t>
-      </w:r>
-    </w:p>
-    <w:p/>
-    <w:p>
-      <w:r>
-        <w:rPr>
-          <w:rFonts w:hint="eastAsia"/>
-        </w:rPr>
-        <w:t xml:space="preserve">#2 Wrong beginning of format 1: '[' </w:t>
-      </w:r>
-      <w:r>
-        <w:rPr>
-          <w:rFonts w:hint="eastAsia"/>
-        </w:rPr>
-        <w:t>로</w:t>
-      </w:r>
-      <w:r>
-        <w:rPr>
-          <w:rFonts w:hint="eastAsia"/>
-        </w:rPr>
-        <w:t xml:space="preserve"> </w:t>
-      </w:r>
-      <w:r>
-        <w:rPr>
-          <w:rFonts w:hint="eastAsia"/>
-        </w:rPr>
-        <w:t>시작</w:t>
-      </w:r>
-    </w:p>
-    <w:p>
-      <w:r>
-        <w:rPr>
-          <w:rFonts w:hint="eastAsia"/>
-        </w:rPr>
-        <w:t xml:space="preserve">  #2-1 '[' </w:t>
-      </w:r>
-      <w:r>
-        <w:rPr>
-          <w:rFonts w:hint="eastAsia"/>
-        </w:rPr>
-        <w:t>로</w:t>
-      </w:r>
-      <w:r>
-        <w:rPr>
-          <w:rFonts w:hint="eastAsia"/>
-        </w:rPr>
-        <w:t xml:space="preserve"> </w:t>
-      </w:r>
-      <w:r>
-        <w:rPr>
-          <w:rFonts w:hint="eastAsia"/>
-        </w:rPr>
-        <w:t>시작하고</w:t>
-      </w:r>
-      <w:r>
-        <w:rPr>
-          <w:rFonts w:hint="eastAsia"/>
-        </w:rPr>
-        <w:t xml:space="preserve"> ']'</w:t>
-      </w:r>
-      <w:r>
-        <w:rPr>
-          <w:rFonts w:hint="eastAsia"/>
-        </w:rPr>
-        <w:t>로</w:t>
-      </w:r>
-      <w:r>
-        <w:rPr>
-          <w:rFonts w:hint="eastAsia"/>
-        </w:rPr>
-        <w:t xml:space="preserve"> </w:t>
-      </w:r>
-      <w:r>
-        <w:rPr>
-          <w:rFonts w:hint="eastAsia"/>
-        </w:rPr>
-        <w:t>끝나는</w:t>
-      </w:r>
-      <w:r>
-        <w:rPr>
-          <w:rFonts w:hint="eastAsia"/>
-        </w:rPr>
-        <w:t xml:space="preserve"> </w:t>
-      </w:r>
-      <w:r>
-        <w:rPr>
-          <w:rFonts w:hint="eastAsia"/>
-        </w:rPr>
-        <w:t>경우</w:t>
-      </w:r>
-    </w:p>
-    <w:p>
-      <w:r>
-        <w:t xml:space="preserve">    [</w:t>
-      </w:r>
-    </w:p>
-    <w:p>
-      <w:r>
-        <w:t xml:space="preserve">        "1": {</w:t>
-      </w:r>
-    </w:p>
-    <w:p>
-      <w:r>
-        <w:rPr>
-          <w:rFonts w:hint="eastAsia"/>
-        </w:rPr>
-        <w:t xml:space="preserve">            "question": "</w:t>
-      </w:r>
-      <w:r>
-        <w:rPr>
-          <w:rFonts w:hint="eastAsia"/>
-        </w:rPr>
-        <w:t>자는</w:t>
-      </w:r>
-      <w:r>
-        <w:rPr>
-          <w:rFonts w:hint="eastAsia"/>
-        </w:rPr>
-        <w:t xml:space="preserve"> </w:t>
-      </w:r>
-      <w:r>
-        <w:rPr>
-          <w:rFonts w:hint="eastAsia"/>
-        </w:rPr>
-        <w:t>시간을</w:t>
-      </w:r>
-      <w:r>
-        <w:rPr>
-          <w:rFonts w:hint="eastAsia"/>
-        </w:rPr>
-        <w:t xml:space="preserve"> </w:t>
-      </w:r>
-      <w:r>
-        <w:rPr>
-          <w:rFonts w:hint="eastAsia"/>
-        </w:rPr>
-        <w:t>확보하기</w:t>
-      </w:r>
-      <w:r>
-        <w:rPr>
-          <w:rFonts w:hint="eastAsia"/>
-        </w:rPr>
-        <w:t xml:space="preserve"> </w:t>
-      </w:r>
-      <w:r>
-        <w:rPr>
-          <w:rFonts w:hint="eastAsia"/>
-        </w:rPr>
-        <w:t>위해서는</w:t>
-      </w:r>
-      <w:r>
-        <w:rPr>
-          <w:rFonts w:hint="eastAsia"/>
-        </w:rPr>
-        <w:t xml:space="preserve"> </w:t>
-      </w:r>
-      <w:r>
-        <w:rPr>
-          <w:rFonts w:hint="eastAsia"/>
-        </w:rPr>
-        <w:t>하루</w:t>
-      </w:r>
-      <w:r>
-        <w:rPr>
-          <w:rFonts w:hint="eastAsia"/>
-        </w:rPr>
-        <w:t xml:space="preserve"> 24</w:t>
-      </w:r>
-      <w:r>
-        <w:rPr>
-          <w:rFonts w:hint="eastAsia"/>
-        </w:rPr>
-        <w:t>시간</w:t>
-      </w:r>
-      <w:r>
-        <w:rPr>
-          <w:rFonts w:hint="eastAsia"/>
-        </w:rPr>
-        <w:t xml:space="preserve"> </w:t>
-      </w:r>
-      <w:r>
-        <w:rPr>
-          <w:rFonts w:hint="eastAsia"/>
-        </w:rPr>
-        <w:t>가운데</w:t>
-      </w:r>
-      <w:r>
-        <w:rPr>
-          <w:rFonts w:hint="eastAsia"/>
-        </w:rPr>
-        <w:t xml:space="preserve"> </w:t>
-      </w:r>
-      <w:r>
-        <w:rPr>
-          <w:rFonts w:hint="eastAsia"/>
-        </w:rPr>
-        <w:t>먼저</w:t>
-      </w:r>
-      <w:r>
-        <w:rPr>
-          <w:rFonts w:hint="eastAsia"/>
-        </w:rPr>
-        <w:t xml:space="preserve"> </w:t>
-      </w:r>
-      <w:r>
-        <w:rPr>
-          <w:rFonts w:hint="eastAsia"/>
-        </w:rPr>
-        <w:t>무엇을</w:t>
-      </w:r>
-      <w:r>
-        <w:rPr>
-          <w:rFonts w:hint="eastAsia"/>
-        </w:rPr>
-        <w:t xml:space="preserve"> </w:t>
-      </w:r>
-      <w:r>
-        <w:rPr>
-          <w:rFonts w:hint="eastAsia"/>
-        </w:rPr>
-        <w:t>확보해야</w:t>
-      </w:r>
-      <w:r>
-        <w:rPr>
-          <w:rFonts w:hint="eastAsia"/>
-        </w:rPr>
-        <w:t xml:space="preserve"> </w:t>
-      </w:r>
-      <w:r>
-        <w:rPr>
-          <w:rFonts w:hint="eastAsia"/>
-        </w:rPr>
-        <w:t>할까</w:t>
-      </w:r>
-      <w:r>
-        <w:rPr>
-          <w:rFonts w:hint="eastAsia"/>
-        </w:rPr>
-        <w:t>?",</w:t>
-      </w:r>
-    </w:p>
-    <w:p>
-      <w:r>
-        <w:rPr>
-          <w:rFonts w:hint="eastAsia"/>
-        </w:rPr>
-        <w:t xml:space="preserve">            "answer": "</w:t>
-      </w:r>
-      <w:r>
-        <w:rPr>
-          <w:rFonts w:hint="eastAsia"/>
-        </w:rPr>
-        <w:t>수면</w:t>
-      </w:r>
-      <w:r>
-        <w:rPr>
-          <w:rFonts w:hint="eastAsia"/>
-        </w:rPr>
-        <w:t xml:space="preserve"> </w:t>
-      </w:r>
-      <w:r>
-        <w:rPr>
-          <w:rFonts w:hint="eastAsia"/>
-        </w:rPr>
-        <w:t>시간</w:t>
-      </w:r>
-      <w:r>
-        <w:rPr>
-          <w:rFonts w:hint="eastAsia"/>
-        </w:rPr>
-        <w:t>",</w:t>
-      </w:r>
-    </w:p>
-    <w:p>
-      <w:r>
-        <w:rPr>
-          <w:rFonts w:hint="eastAsia"/>
-        </w:rPr>
-        <w:t xml:space="preserve">            "incorrect_answers": ["</w:t>
-      </w:r>
-      <w:r>
-        <w:rPr>
-          <w:rFonts w:hint="eastAsia"/>
-        </w:rPr>
-        <w:t>일하는</w:t>
-      </w:r>
-      <w:r>
-        <w:rPr>
-          <w:rFonts w:hint="eastAsia"/>
-        </w:rPr>
-        <w:t xml:space="preserve"> </w:t>
-      </w:r>
-      <w:r>
-        <w:rPr>
-          <w:rFonts w:hint="eastAsia"/>
-        </w:rPr>
-        <w:t>시간</w:t>
-      </w:r>
-      <w:r>
-        <w:rPr>
-          <w:rFonts w:hint="eastAsia"/>
-        </w:rPr>
-        <w:t>", "</w:t>
-      </w:r>
-      <w:r>
-        <w:rPr>
-          <w:rFonts w:hint="eastAsia"/>
-        </w:rPr>
-        <w:t>운동하는</w:t>
-      </w:r>
-      <w:r>
-        <w:rPr>
-          <w:rFonts w:hint="eastAsia"/>
-        </w:rPr>
-        <w:t xml:space="preserve"> </w:t>
-      </w:r>
-      <w:r>
-        <w:rPr>
-          <w:rFonts w:hint="eastAsia"/>
-        </w:rPr>
-        <w:t>시간</w:t>
-      </w:r>
-      <w:r>
-        <w:rPr>
-          <w:rFonts w:hint="eastAsia"/>
-        </w:rPr>
-        <w:t>", "</w:t>
-      </w:r>
-      <w:r>
-        <w:rPr>
-          <w:rFonts w:hint="eastAsia"/>
-        </w:rPr>
-        <w:t>식사하는</w:t>
-      </w:r>
-      <w:r>
-        <w:rPr>
-          <w:rFonts w:hint="eastAsia"/>
-        </w:rPr>
-        <w:t xml:space="preserve"> </w:t>
-      </w:r>
-      <w:r>
-        <w:rPr>
-          <w:rFonts w:hint="eastAsia"/>
-        </w:rPr>
-        <w:t>시간</w:t>
-      </w:r>
-      <w:r>
-        <w:rPr>
-          <w:rFonts w:hint="eastAsia"/>
-        </w:rPr>
-        <w:t>"],</w:t>
-      </w:r>
-    </w:p>
-    <w:p>
-      <w:r>
-        <w:t xml:space="preserve">            "difficulty": "medium"</w:t>
-      </w:r>
-    </w:p>
-    <w:p>
-      <w:r>
-        <w:t xml:space="preserve">        },</w:t>
-      </w:r>
-    </w:p>
-    <w:p>
-      <w:r>
-        <w:t xml:space="preserve">        ...</w:t>
-      </w:r>
-    </w:p>
-    <w:p>
-      <w:r>
-        <w:t xml:space="preserve">    ]</w:t>
-      </w:r>
-    </w:p>
-    <w:p>
-      <w:r>
-        <w:rPr>
-          <w:rFonts w:hint="eastAsia"/>
-        </w:rPr>
-        <w:t xml:space="preserve">    - </w:t>
-      </w:r>
-      <w:r>
-        <w:rPr>
-          <w:rFonts w:hint="eastAsia"/>
-        </w:rPr>
-        <w:t>아래코드로</w:t>
-      </w:r>
-      <w:r>
-        <w:rPr>
-          <w:rFonts w:hint="eastAsia"/>
-        </w:rPr>
-        <w:t xml:space="preserve"> </w:t>
-      </w:r>
-      <w:r>
-        <w:rPr>
-          <w:rFonts w:hint="eastAsia"/>
-        </w:rPr>
-        <w:t>재편집</w:t>
-      </w:r>
-    </w:p>
-    <w:p>
-      <w:r>
-        <w:t xml:space="preserve">      jsonData = `{"questions":${jsonData.substring(listIndex)}}`</w:t>
       </w:r>
     </w:p>
     <w:p/>
@@ -2330,6 +1411,409 @@
         <w:rPr>
           <w:rFonts w:hint="eastAsia"/>
         </w:rPr>
+        <w:t xml:space="preserve">#2 Wrong beginning of format 1: '[' </w:t>
+      </w:r>
+      <w:r>
+        <w:rPr>
+          <w:rFonts w:hint="eastAsia"/>
+        </w:rPr>
+        <w:t>로</w:t>
+      </w:r>
+      <w:r>
+        <w:rPr>
+          <w:rFonts w:hint="eastAsia"/>
+        </w:rPr>
+        <w:t xml:space="preserve"> </w:t>
+      </w:r>
+      <w:r>
+        <w:rPr>
+          <w:rFonts w:hint="eastAsia"/>
+        </w:rPr>
+        <w:t>시작</w:t>
+      </w:r>
+    </w:p>
+    <w:p>
+      <w:r>
+        <w:rPr>
+          <w:rFonts w:hint="eastAsia"/>
+        </w:rPr>
+        <w:t xml:space="preserve">  #2-1 '[' </w:t>
+      </w:r>
+      <w:r>
+        <w:rPr>
+          <w:rFonts w:hint="eastAsia"/>
+        </w:rPr>
+        <w:t>로</w:t>
+      </w:r>
+      <w:r>
+        <w:rPr>
+          <w:rFonts w:hint="eastAsia"/>
+        </w:rPr>
+        <w:t xml:space="preserve"> </w:t>
+      </w:r>
+      <w:r>
+        <w:rPr>
+          <w:rFonts w:hint="eastAsia"/>
+        </w:rPr>
+        <w:t>시작하고</w:t>
+      </w:r>
+      <w:r>
+        <w:rPr>
+          <w:rFonts w:hint="eastAsia"/>
+        </w:rPr>
+        <w:t xml:space="preserve"> ']'</w:t>
+      </w:r>
+      <w:r>
+        <w:rPr>
+          <w:rFonts w:hint="eastAsia"/>
+        </w:rPr>
+        <w:t>로</w:t>
+      </w:r>
+      <w:r>
+        <w:rPr>
+          <w:rFonts w:hint="eastAsia"/>
+        </w:rPr>
+        <w:t xml:space="preserve"> </w:t>
+      </w:r>
+      <w:r>
+        <w:rPr>
+          <w:rFonts w:hint="eastAsia"/>
+        </w:rPr>
+        <w:t>끝나는</w:t>
+      </w:r>
+      <w:r>
+        <w:rPr>
+          <w:rFonts w:hint="eastAsia"/>
+        </w:rPr>
+        <w:t xml:space="preserve"> </w:t>
+      </w:r>
+      <w:r>
+        <w:rPr>
+          <w:rFonts w:hint="eastAsia"/>
+        </w:rPr>
+        <w:t>경우</w:t>
+      </w:r>
+    </w:p>
+    <w:p>
+      <w:r>
+        <w:t xml:space="preserve">    [</w:t>
+      </w:r>
+    </w:p>
+    <w:p>
+      <w:r>
+        <w:t xml:space="preserve">        "1": {</w:t>
+      </w:r>
+    </w:p>
+    <w:p>
+      <w:r>
+        <w:rPr>
+          <w:rFonts w:hint="eastAsia"/>
+        </w:rPr>
+        <w:t xml:space="preserve">            "question": "</w:t>
+      </w:r>
+      <w:r>
+        <w:rPr>
+          <w:rFonts w:hint="eastAsia"/>
+        </w:rPr>
+        <w:t>자는</w:t>
+      </w:r>
+      <w:r>
+        <w:rPr>
+          <w:rFonts w:hint="eastAsia"/>
+        </w:rPr>
+        <w:t xml:space="preserve"> </w:t>
+      </w:r>
+      <w:r>
+        <w:rPr>
+          <w:rFonts w:hint="eastAsia"/>
+        </w:rPr>
+        <w:t>시간을</w:t>
+      </w:r>
+      <w:r>
+        <w:rPr>
+          <w:rFonts w:hint="eastAsia"/>
+        </w:rPr>
+        <w:t xml:space="preserve"> </w:t>
+      </w:r>
+      <w:r>
+        <w:rPr>
+          <w:rFonts w:hint="eastAsia"/>
+        </w:rPr>
+        <w:t>확보하기</w:t>
+      </w:r>
+      <w:r>
+        <w:rPr>
+          <w:rFonts w:hint="eastAsia"/>
+        </w:rPr>
+        <w:t xml:space="preserve"> </w:t>
+      </w:r>
+      <w:r>
+        <w:rPr>
+          <w:rFonts w:hint="eastAsia"/>
+        </w:rPr>
+        <w:t>위해서는</w:t>
+      </w:r>
+      <w:r>
+        <w:rPr>
+          <w:rFonts w:hint="eastAsia"/>
+        </w:rPr>
+        <w:t xml:space="preserve"> </w:t>
+      </w:r>
+      <w:r>
+        <w:rPr>
+          <w:rFonts w:hint="eastAsia"/>
+        </w:rPr>
+        <w:t>하루</w:t>
+      </w:r>
+      <w:r>
+        <w:rPr>
+          <w:rFonts w:hint="eastAsia"/>
+        </w:rPr>
+        <w:t xml:space="preserve"> 24</w:t>
+      </w:r>
+      <w:r>
+        <w:rPr>
+          <w:rFonts w:hint="eastAsia"/>
+        </w:rPr>
+        <w:t>시간</w:t>
+      </w:r>
+      <w:r>
+        <w:rPr>
+          <w:rFonts w:hint="eastAsia"/>
+        </w:rPr>
+        <w:t xml:space="preserve"> </w:t>
+      </w:r>
+      <w:r>
+        <w:rPr>
+          <w:rFonts w:hint="eastAsia"/>
+        </w:rPr>
+        <w:t>가운데</w:t>
+      </w:r>
+      <w:r>
+        <w:rPr>
+          <w:rFonts w:hint="eastAsia"/>
+        </w:rPr>
+        <w:t xml:space="preserve"> </w:t>
+      </w:r>
+      <w:r>
+        <w:rPr>
+          <w:rFonts w:hint="eastAsia"/>
+        </w:rPr>
+        <w:t>먼저</w:t>
+      </w:r>
+      <w:r>
+        <w:rPr>
+          <w:rFonts w:hint="eastAsia"/>
+        </w:rPr>
+        <w:t xml:space="preserve"> </w:t>
+      </w:r>
+      <w:r>
+        <w:rPr>
+          <w:rFonts w:hint="eastAsia"/>
+        </w:rPr>
+        <w:t>무엇을</w:t>
+      </w:r>
+      <w:r>
+        <w:rPr>
+          <w:rFonts w:hint="eastAsia"/>
+        </w:rPr>
+        <w:t xml:space="preserve"> </w:t>
+      </w:r>
+      <w:r>
+        <w:rPr>
+          <w:rFonts w:hint="eastAsia"/>
+        </w:rPr>
+        <w:t>확보해야</w:t>
+      </w:r>
+      <w:r>
+        <w:rPr>
+          <w:rFonts w:hint="eastAsia"/>
+        </w:rPr>
+        <w:t xml:space="preserve"> </w:t>
+      </w:r>
+      <w:r>
+        <w:rPr>
+          <w:rFonts w:hint="eastAsia"/>
+        </w:rPr>
+        <w:t>할까</w:t>
+      </w:r>
+      <w:r>
+        <w:rPr>
+          <w:rFonts w:hint="eastAsia"/>
+        </w:rPr>
+        <w:t>?",</w:t>
+      </w:r>
+    </w:p>
+    <w:p>
+      <w:r>
+        <w:rPr>
+          <w:rFonts w:hint="eastAsia"/>
+        </w:rPr>
+        <w:t xml:space="preserve">            "answer": "</w:t>
+      </w:r>
+      <w:r>
+        <w:rPr>
+          <w:rFonts w:hint="eastAsia"/>
+        </w:rPr>
+        <w:t>수면</w:t>
+      </w:r>
+      <w:r>
+        <w:rPr>
+          <w:rFonts w:hint="eastAsia"/>
+        </w:rPr>
+        <w:t xml:space="preserve"> </w:t>
+      </w:r>
+      <w:r>
+        <w:rPr>
+          <w:rFonts w:hint="eastAsia"/>
+        </w:rPr>
+        <w:t>시간</w:t>
+      </w:r>
+      <w:r>
+        <w:rPr>
+          <w:rFonts w:hint="eastAsia"/>
+        </w:rPr>
+        <w:t>",</w:t>
+      </w:r>
+    </w:p>
+    <w:p>
+      <w:r>
+        <w:rPr>
+          <w:rFonts w:hint="eastAsia"/>
+        </w:rPr>
+        <w:t xml:space="preserve">            "incorrect_answers": ["</w:t>
+      </w:r>
+      <w:r>
+        <w:rPr>
+          <w:rFonts w:hint="eastAsia"/>
+        </w:rPr>
+        <w:t>일하는</w:t>
+      </w:r>
+      <w:r>
+        <w:rPr>
+          <w:rFonts w:hint="eastAsia"/>
+        </w:rPr>
+        <w:t xml:space="preserve"> </w:t>
+      </w:r>
+      <w:r>
+        <w:rPr>
+          <w:rFonts w:hint="eastAsia"/>
+        </w:rPr>
+        <w:t>시간</w:t>
+      </w:r>
+      <w:r>
+        <w:rPr>
+          <w:rFonts w:hint="eastAsia"/>
+        </w:rPr>
+        <w:t>", "</w:t>
+      </w:r>
+      <w:r>
+        <w:rPr>
+          <w:rFonts w:hint="eastAsia"/>
+        </w:rPr>
+        <w:t>운동하는</w:t>
+      </w:r>
+      <w:r>
+        <w:rPr>
+          <w:rFonts w:hint="eastAsia"/>
+        </w:rPr>
+        <w:t xml:space="preserve"> </w:t>
+      </w:r>
+      <w:r>
+        <w:rPr>
+          <w:rFonts w:hint="eastAsia"/>
+        </w:rPr>
+        <w:t>시간</w:t>
+      </w:r>
+      <w:r>
+        <w:rPr>
+          <w:rFonts w:hint="eastAsia"/>
+        </w:rPr>
+        <w:t>", "</w:t>
+      </w:r>
+      <w:r>
+        <w:rPr>
+          <w:rFonts w:hint="eastAsia"/>
+        </w:rPr>
+        <w:t>식사하는</w:t>
+      </w:r>
+      <w:r>
+        <w:rPr>
+          <w:rFonts w:hint="eastAsia"/>
+        </w:rPr>
+        <w:t xml:space="preserve"> </w:t>
+      </w:r>
+      <w:r>
+        <w:rPr>
+          <w:rFonts w:hint="eastAsia"/>
+        </w:rPr>
+        <w:t>시간</w:t>
+      </w:r>
+      <w:r>
+        <w:rPr>
+          <w:rFonts w:hint="eastAsia"/>
+        </w:rPr>
+        <w:t>"],</w:t>
+      </w:r>
+    </w:p>
+    <w:p>
+      <w:r>
+        <w:t xml:space="preserve">            "difficulty": "medium"</w:t>
+      </w:r>
+    </w:p>
+    <w:p>
+      <w:r>
+        <w:t xml:space="preserve">        },</w:t>
+      </w:r>
+    </w:p>
+    <w:p>
+      <w:r>
+        <w:t xml:space="preserve">        ...</w:t>
+      </w:r>
+    </w:p>
+    <w:p>
+      <w:r>
+        <w:t xml:space="preserve">    ]</w:t>
+      </w:r>
+    </w:p>
+    <w:p>
+      <w:r>
+        <w:rPr>
+          <w:rFonts w:hint="eastAsia"/>
+        </w:rPr>
+        <w:t xml:space="preserve">    - </w:t>
+      </w:r>
+      <w:r>
+        <w:rPr>
+          <w:rFonts w:hint="eastAsia"/>
+        </w:rPr>
+        <w:t>아래코드로</w:t>
+      </w:r>
+      <w:r>
+        <w:rPr>
+          <w:rFonts w:hint="eastAsia"/>
+        </w:rPr>
+        <w:t xml:space="preserve"> </w:t>
+      </w:r>
+      <w:r>
+        <w:rPr>
+          <w:rFonts w:hint="eastAsia"/>
+        </w:rPr>
+        <w:t>재편집</w:t>
+      </w:r>
+    </w:p>
+    <w:p>
+      <w:r>
+        <w:t xml:space="preserve">      jsonData = `{"questions":${jsonData.substring(listIndex)}}`</w:t>
+      </w:r>
+    </w:p>
+    <w:p/>
+    <w:p/>
+    <w:p>
+      <w:r>
+        <w:rPr>
+          <w:rFonts w:hint="eastAsia"/>
+        </w:rPr>
         <w:t xml:space="preserve">  #2-2 '[' </w:t>
       </w:r>
       <w:r>
@@ -2698,7 +2182,6 @@
         <w:rPr>
           <w:rFonts w:hint="eastAsia"/>
         </w:rPr>
-        <w:lastRenderedPageBreak/>
         <w:t xml:space="preserve">#3 Wrong beginning of format 2: '{' </w:t>
       </w:r>
       <w:r>
@@ -3169,6 +2652,7 @@
         <w:rPr>
           <w:rFonts w:hint="eastAsia"/>
         </w:rPr>
+        <w:lastRenderedPageBreak/>
         <w:t xml:space="preserve">      jsonData = jsonData.substring(objIndex</w:t>
       </w:r>
       <w:r>
@@ -3963,6 +3447,11 @@
       </w:pPr>
     </w:p>
     <w:p>
+      <w:pPr>
+        <w:rPr>
+          <w:lang w:eastAsia="ko-KR"/>
+        </w:rPr>
+      </w:pPr>
       <w:r>
         <w:t xml:space="preserve">    - call gpt for revision</w:t>
       </w:r>
@@ -4715,7 +4204,7 @@
         <w:rPr>
           <w:rFonts w:hint="eastAsia"/>
         </w:rPr>
-        <w:t>ㅓ</w:t>
+        <w:t>j</w:t>
       </w:r>
       <w:r>
         <w:rPr>
@@ -4861,19 +4350,1701 @@
         <w:rPr>
           <w:rFonts w:hint="eastAsia"/>
         </w:rPr>
-        <w:t xml:space="preserve">      jsonData = </w:t>
-      </w:r>
-      <w:r>
-        <w:rPr>
-          <w:rFonts w:hint="eastAsia"/>
-        </w:rPr>
-        <w:t>ㅓ</w:t>
+        <w:t xml:space="preserve">      jsonData =</w:t>
+      </w:r>
+      <w:r>
+        <w:t>j</w:t>
       </w:r>
       <w:r>
         <w:rPr>
           <w:rFonts w:hint="eastAsia"/>
         </w:rPr>
         <w:t>sonData.substring(objIndex)</w:t>
+      </w:r>
+    </w:p>
+    <w:p/>
+    <w:p>
+      <w:pPr>
+        <w:ind w:leftChars="71" w:left="426" w:hangingChars="142" w:hanging="284"/>
+      </w:pPr>
+      <w:r>
+        <w:rPr>
+          <w:rFonts w:hint="eastAsia"/>
+        </w:rPr>
+        <w:t>#3-</w:t>
+      </w:r>
+      <w:r>
+        <w:t>4</w:t>
+      </w:r>
+      <w:r>
+        <w:rPr>
+          <w:rFonts w:hint="eastAsia"/>
+        </w:rPr>
+        <w:t xml:space="preserve"> </w:t>
+      </w:r>
+      <w:r>
+        <w:rPr>
+          <w:rFonts w:hint="eastAsia"/>
+        </w:rPr>
+        <w:t>문자로</w:t>
+      </w:r>
+      <w:r>
+        <w:rPr>
+          <w:rFonts w:hint="eastAsia"/>
+        </w:rPr>
+        <w:t xml:space="preserve"> </w:t>
+      </w:r>
+      <w:r>
+        <w:rPr>
+          <w:rFonts w:hint="eastAsia"/>
+        </w:rPr>
+        <w:t>시작</w:t>
+      </w:r>
+      <w:r>
+        <w:rPr>
+          <w:rFonts w:hint="eastAsia"/>
+          <w:lang w:eastAsia="ko-KR"/>
+        </w:rPr>
+        <w:t>되고</w:t>
+      </w:r>
+      <w:r>
+        <w:rPr>
+          <w:rFonts w:hint="eastAsia"/>
+          <w:lang w:eastAsia="ko-KR"/>
+        </w:rPr>
+        <w:t xml:space="preserve"> </w:t>
+      </w:r>
+      <w:r>
+        <w:rPr>
+          <w:rFonts w:hint="eastAsia"/>
+          <w:lang w:eastAsia="ko-KR"/>
+        </w:rPr>
+        <w:t>오브젝트화되지</w:t>
+      </w:r>
+      <w:r>
+        <w:rPr>
+          <w:rFonts w:hint="eastAsia"/>
+          <w:lang w:eastAsia="ko-KR"/>
+        </w:rPr>
+        <w:t xml:space="preserve"> </w:t>
+      </w:r>
+      <w:r>
+        <w:rPr>
+          <w:rFonts w:hint="eastAsia"/>
+          <w:lang w:eastAsia="ko-KR"/>
+        </w:rPr>
+        <w:t>않은</w:t>
+      </w:r>
+      <w:r>
+        <w:rPr>
+          <w:rFonts w:hint="eastAsia"/>
+          <w:lang w:eastAsia="ko-KR"/>
+        </w:rPr>
+        <w:t xml:space="preserve"> </w:t>
+      </w:r>
+      <w:r>
+        <w:rPr>
+          <w:rFonts w:hint="eastAsia"/>
+          <w:lang w:eastAsia="ko-KR"/>
+        </w:rPr>
+        <w:t>문제가</w:t>
+      </w:r>
+      <w:r>
+        <w:rPr>
+          <w:rFonts w:hint="eastAsia"/>
+          <w:lang w:eastAsia="ko-KR"/>
+        </w:rPr>
+        <w:t xml:space="preserve"> </w:t>
+      </w:r>
+      <w:r>
+        <w:rPr>
+          <w:rFonts w:hint="eastAsia"/>
+          <w:lang w:eastAsia="ko-KR"/>
+        </w:rPr>
+        <w:t>기술되고</w:t>
+      </w:r>
+      <w:r>
+        <w:rPr>
+          <w:rFonts w:hint="eastAsia"/>
+          <w:lang w:eastAsia="ko-KR"/>
+        </w:rPr>
+        <w:t xml:space="preserve"> </w:t>
+      </w:r>
+      <w:r>
+        <w:rPr>
+          <w:rFonts w:hint="eastAsia"/>
+          <w:lang w:eastAsia="ko-KR"/>
+        </w:rPr>
+        <w:t>그</w:t>
+      </w:r>
+      <w:r>
+        <w:rPr>
+          <w:rFonts w:hint="eastAsia"/>
+          <w:lang w:eastAsia="ko-KR"/>
+        </w:rPr>
+        <w:t xml:space="preserve"> </w:t>
+      </w:r>
+      <w:r>
+        <w:rPr>
+          <w:rFonts w:hint="eastAsia"/>
+          <w:lang w:eastAsia="ko-KR"/>
+        </w:rPr>
+        <w:t>각</w:t>
+      </w:r>
+      <w:r>
+        <w:rPr>
+          <w:rFonts w:hint="eastAsia"/>
+          <w:lang w:eastAsia="ko-KR"/>
+        </w:rPr>
+        <w:t xml:space="preserve"> </w:t>
+      </w:r>
+      <w:r>
+        <w:rPr>
+          <w:rFonts w:hint="eastAsia"/>
+          <w:lang w:eastAsia="ko-KR"/>
+        </w:rPr>
+        <w:t>문제</w:t>
+      </w:r>
+      <w:r>
+        <w:rPr>
+          <w:rFonts w:hint="eastAsia"/>
+          <w:lang w:eastAsia="ko-KR"/>
+        </w:rPr>
+        <w:t xml:space="preserve"> </w:t>
+      </w:r>
+      <w:r>
+        <w:rPr>
+          <w:rFonts w:hint="eastAsia"/>
+          <w:lang w:eastAsia="ko-KR"/>
+        </w:rPr>
+        <w:t>밑에</w:t>
+      </w:r>
+      <w:r>
+        <w:rPr>
+          <w:rFonts w:hint="eastAsia"/>
+          <w:lang w:eastAsia="ko-KR"/>
+        </w:rPr>
+        <w:t xml:space="preserve"> </w:t>
+      </w:r>
+      <w:r>
+        <w:rPr>
+          <w:rFonts w:hint="eastAsia"/>
+          <w:lang w:eastAsia="ko-KR"/>
+        </w:rPr>
+        <w:t>개별</w:t>
+      </w:r>
+      <w:r>
+        <w:rPr>
+          <w:rFonts w:hint="eastAsia"/>
+          <w:lang w:eastAsia="ko-KR"/>
+        </w:rPr>
+        <w:t xml:space="preserve"> </w:t>
+      </w:r>
+      <w:r>
+        <w:rPr>
+          <w:rFonts w:hint="eastAsia"/>
+          <w:lang w:eastAsia="ko-KR"/>
+        </w:rPr>
+        <w:t>문제</w:t>
+      </w:r>
+      <w:r>
+        <w:rPr>
+          <w:rFonts w:hint="eastAsia"/>
+          <w:lang w:eastAsia="ko-KR"/>
+        </w:rPr>
+        <w:t xml:space="preserve"> </w:t>
+      </w:r>
+      <w:r>
+        <w:rPr>
+          <w:rFonts w:hint="eastAsia"/>
+          <w:lang w:eastAsia="ko-KR"/>
+        </w:rPr>
+        <w:t>오프젝트가</w:t>
+      </w:r>
+      <w:r>
+        <w:rPr>
+          <w:rFonts w:hint="eastAsia"/>
+          <w:lang w:eastAsia="ko-KR"/>
+        </w:rPr>
+        <w:t xml:space="preserve"> </w:t>
+      </w:r>
+      <w:r>
+        <w:rPr>
+          <w:rFonts w:hint="eastAsia"/>
+          <w:lang w:eastAsia="ko-KR"/>
+        </w:rPr>
+        <w:t>제공되는</w:t>
+      </w:r>
+      <w:r>
+        <w:rPr>
+          <w:rFonts w:hint="eastAsia"/>
+          <w:lang w:eastAsia="ko-KR"/>
+        </w:rPr>
+        <w:t xml:space="preserve"> </w:t>
+      </w:r>
+      <w:r>
+        <w:rPr>
+          <w:rFonts w:hint="eastAsia"/>
+          <w:lang w:eastAsia="ko-KR"/>
+        </w:rPr>
+        <w:t>경우</w:t>
+      </w:r>
+    </w:p>
+    <w:p/>
+    <w:p/>
+    <w:p>
+      <w:pPr>
+        <w:ind w:leftChars="213" w:left="426"/>
+      </w:pPr>
+      <w:r>
+        <w:t xml:space="preserve">1. _______ attention is one of the benefits of regular meditation practice. </w:t>
+      </w:r>
+    </w:p>
+    <w:p>
+      <w:pPr>
+        <w:ind w:leftChars="213" w:left="426"/>
+      </w:pPr>
+      <w:r>
+        <w:t>{"sentence": "_______ attention is one of the benefits of regular meditation practice.", "answer": "Sharpen", "incorrect_answers": ["Increase", "Reduce", "Boost"], "difficulty": "medium"}</w:t>
+      </w:r>
+    </w:p>
+    <w:p>
+      <w:pPr>
+        <w:ind w:leftChars="213" w:left="426"/>
+      </w:pPr>
+    </w:p>
+    <w:p>
+      <w:pPr>
+        <w:ind w:leftChars="213" w:left="426"/>
+      </w:pPr>
+      <w:r>
+        <w:t xml:space="preserve">2. What is one of the biggest challenges for meditators of all experience levels? </w:t>
+      </w:r>
+    </w:p>
+    <w:p>
+      <w:pPr>
+        <w:ind w:leftChars="213" w:left="426"/>
+      </w:pPr>
+      <w:r>
+        <w:t>{"sentence": "What is one of the biggest challenges for meditators of all experience levels?", "answer": "maintaining a regular practice", "incorrect_answers": ["finding a quiet space", "choosing the right meditation technique", "staying focused during meditation"], "difficulty": "high"}</w:t>
+      </w:r>
+    </w:p>
+    <w:p>
+      <w:pPr>
+        <w:ind w:leftChars="213" w:left="426"/>
+      </w:pPr>
+    </w:p>
+    <w:p>
+      <w:pPr>
+        <w:ind w:leftChars="213" w:left="426"/>
+      </w:pPr>
+      <w:r>
+        <w:t xml:space="preserve">3. What is one way to create a habit of meditating regularly? </w:t>
+      </w:r>
+    </w:p>
+    <w:p>
+      <w:pPr>
+        <w:ind w:leftChars="213" w:left="426"/>
+      </w:pPr>
+      <w:r>
+        <w:t>{"sentence": "What is one way to create a habit of meditating regularly?", "answer": "Create a routine", "incorrect_answers": ["Meditate for an hour each day", "Change your meditation technique often", "Meditate in different places each time"], "difficulty": "medium"}</w:t>
+      </w:r>
+    </w:p>
+    <w:p>
+      <w:pPr>
+        <w:ind w:leftChars="213" w:left="426"/>
+      </w:pPr>
+    </w:p>
+    <w:p>
+      <w:pPr>
+        <w:ind w:leftChars="213" w:left="426"/>
+      </w:pPr>
+      <w:r>
+        <w:lastRenderedPageBreak/>
+        <w:t xml:space="preserve">4. What is one tip for taking small steps towards a regular meditation practice? </w:t>
+      </w:r>
+    </w:p>
+    <w:p>
+      <w:pPr>
+        <w:ind w:leftChars="213" w:left="426"/>
+      </w:pPr>
+      <w:r>
+        <w:t>{"sentence": "What is one tip for taking small steps towards a regular meditation practice?", "answer": "Start small", "incorrect_answers": ["Meditate for a long time each day", "Try different meditation techniques each time", "Meditate only when you feel stressed"], "difficulty": "low"}</w:t>
+      </w:r>
+    </w:p>
+    <w:p>
+      <w:pPr>
+        <w:ind w:leftChars="213" w:left="426"/>
+      </w:pPr>
+    </w:p>
+    <w:p>
+      <w:pPr>
+        <w:ind w:leftChars="213" w:left="426"/>
+      </w:pPr>
+      <w:r>
+        <w:t xml:space="preserve">5. What is one benefit of having a regular meditation practice with someone else? </w:t>
+      </w:r>
+    </w:p>
+    <w:p>
+      <w:pPr>
+        <w:ind w:leftChars="213" w:left="426"/>
+      </w:pPr>
+      <w:r>
+        <w:t>{"sentence": "What is one benefit of having a regular meditation practice with someone else?", "answer": "It can be beneficial", "incorrect_answers": ["It can be distracting", "It can be time-consuming", "It can be expensive"], "difficulty": "low"}</w:t>
+      </w:r>
+    </w:p>
+    <w:p>
+      <w:pPr>
+        <w:ind w:leftChars="213" w:left="426"/>
+      </w:pPr>
+    </w:p>
+    <w:p>
+      <w:pPr>
+        <w:ind w:leftChars="213" w:left="426"/>
+      </w:pPr>
+      <w:r>
+        <w:t xml:space="preserve">6. What is one tip for keeping your expectations low when starting a meditation practice? </w:t>
+      </w:r>
+    </w:p>
+    <w:p>
+      <w:pPr>
+        <w:ind w:leftChars="213" w:left="426"/>
+      </w:pPr>
+      <w:r>
+        <w:t>{"sentence": "What is one tip for keeping your expectations low when starting a meditation practice?", "answer": "Cut yourself some slack", "incorrect_answers": ["Push yourself to achieve inner peace", "Expect immediate results", "Compare yourself to experienced meditators"], "difficulty": "medium"}</w:t>
+      </w:r>
+    </w:p>
+    <w:p>
+      <w:pPr>
+        <w:ind w:leftChars="213" w:left="426"/>
+      </w:pPr>
+    </w:p>
+    <w:p>
+      <w:pPr>
+        <w:ind w:leftChars="213" w:left="426"/>
+      </w:pPr>
+      <w:r>
+        <w:t xml:space="preserve">7. What is one tip for making meditation enjoyable? </w:t>
+      </w:r>
+    </w:p>
+    <w:p>
+      <w:pPr>
+        <w:ind w:leftChars="213" w:left="426"/>
+      </w:pPr>
+      <w:r>
+        <w:t>{"sentence": "What is one tip for making meditation enjoyable?", "answer": "Make it enjoyable", "incorrect_answers": ["Meditate for a long time each day", "Meditate in complete silence", "Focus on achieving inner peace"], "difficulty": "low"}</w:t>
+      </w:r>
+    </w:p>
+    <w:p>
+      <w:pPr>
+        <w:ind w:leftChars="213" w:left="426"/>
+      </w:pPr>
+    </w:p>
+    <w:p>
+      <w:pPr>
+        <w:ind w:leftChars="213" w:left="426"/>
+      </w:pPr>
+    </w:p>
+    <w:p>
+      <w:pPr>
+        <w:ind w:leftChars="213" w:left="426"/>
+      </w:pPr>
+    </w:p>
+    <w:p>
+      <w:pPr>
+        <w:ind w:leftChars="213" w:left="426"/>
+      </w:pPr>
+    </w:p>
+    <w:p>
+      <w:pPr>
+        <w:ind w:leftChars="213" w:left="426"/>
+      </w:pPr>
+    </w:p>
+    <w:p>
+      <w:pPr>
+        <w:ind w:leftChars="213" w:left="426"/>
+      </w:pPr>
+    </w:p>
+    <w:p>
+      <w:pPr>
+        <w:ind w:leftChars="213" w:left="426"/>
+      </w:pPr>
+    </w:p>
+    <w:p>
+      <w:pPr>
+        <w:ind w:leftChars="213" w:left="426"/>
+      </w:pPr>
+    </w:p>
+    <w:p>
+      <w:pPr>
+        <w:ind w:leftChars="213" w:left="426"/>
+      </w:pPr>
+      <w:r>
+        <w:t>{"questions":{</w:t>
+      </w:r>
+    </w:p>
+    <w:p>
+      <w:pPr>
+        <w:ind w:leftChars="213" w:left="426"/>
+      </w:pPr>
+      <w:r>
+        <w:tab/>
+      </w:r>
+      <w:r>
+        <w:tab/>
+        <w:t>"1": {</w:t>
+      </w:r>
+    </w:p>
+    <w:p>
+      <w:pPr>
+        <w:ind w:leftChars="213" w:left="426"/>
+      </w:pPr>
+      <w:r>
+        <w:t xml:space="preserve">    "sentence": "Click here for a guided ______ exercise.",</w:t>
+      </w:r>
+    </w:p>
+    <w:p>
+      <w:pPr>
+        <w:ind w:leftChars="213" w:left="426"/>
+      </w:pPr>
+      <w:r>
+        <w:t xml:space="preserve">    "answer": "deep breathing",</w:t>
+      </w:r>
+    </w:p>
+    <w:p>
+      <w:pPr>
+        <w:ind w:leftChars="213" w:left="426"/>
+      </w:pPr>
+      <w:r>
+        <w:t xml:space="preserve">    "incorrect_answers": ["yoga", "running", "meditation"],</w:t>
+      </w:r>
+    </w:p>
+    <w:p>
+      <w:pPr>
+        <w:ind w:leftChars="213" w:left="426"/>
+      </w:pPr>
+      <w:r>
+        <w:t xml:space="preserve">    "difficulty": "Low"</w:t>
+      </w:r>
+    </w:p>
+    <w:p>
+      <w:pPr>
+        <w:ind w:leftChars="213" w:left="426"/>
+      </w:pPr>
+      <w:r>
+        <w:t xml:space="preserve">  },</w:t>
+      </w:r>
+    </w:p>
+    <w:p>
+      <w:pPr>
+        <w:ind w:leftChars="213" w:left="426"/>
+      </w:pPr>
+      <w:r>
+        <w:t xml:space="preserve">  "2": {</w:t>
+      </w:r>
+    </w:p>
+    <w:p>
+      <w:pPr>
+        <w:ind w:leftChars="213" w:left="426"/>
+      </w:pPr>
+      <w:r>
+        <w:t xml:space="preserve">    "sentence": "Focus on your ______ for about two minutes.",</w:t>
+      </w:r>
+    </w:p>
+    <w:p>
+      <w:pPr>
+        <w:ind w:leftChars="213" w:left="426"/>
+      </w:pPr>
+      <w:r>
+        <w:t xml:space="preserve">    "answer": "breathing",</w:t>
+      </w:r>
+    </w:p>
+    <w:p>
+      <w:pPr>
+        <w:ind w:leftChars="213" w:left="426"/>
+      </w:pPr>
+      <w:r>
+        <w:t xml:space="preserve">    "incorrect_answers": ["toes", "eyes", "hands"],</w:t>
+      </w:r>
+    </w:p>
+    <w:p>
+      <w:pPr>
+        <w:ind w:leftChars="213" w:left="426"/>
+      </w:pPr>
+      <w:r>
+        <w:t xml:space="preserve">    "difficulty": "Low"</w:t>
+      </w:r>
+    </w:p>
+    <w:p>
+      <w:pPr>
+        <w:ind w:leftChars="213" w:left="426"/>
+      </w:pPr>
+      <w:r>
+        <w:t xml:space="preserve">  },</w:t>
+      </w:r>
+    </w:p>
+    <w:p>
+      <w:pPr>
+        <w:ind w:leftChars="213" w:left="426"/>
+      </w:pPr>
+      <w:r>
+        <w:t xml:space="preserve">  "3": {</w:t>
+      </w:r>
+    </w:p>
+    <w:p>
+      <w:pPr>
+        <w:ind w:leftChars="213" w:left="426"/>
+      </w:pPr>
+      <w:r>
+        <w:t xml:space="preserve">    "sentence": "Move your focus to your ______ and repeat.",</w:t>
+      </w:r>
+    </w:p>
+    <w:p>
+      <w:pPr>
+        <w:ind w:leftChars="213" w:left="426"/>
+      </w:pPr>
+      <w:r>
+        <w:t xml:space="preserve">    "answer": "right ankle",</w:t>
+      </w:r>
+    </w:p>
+    <w:p>
+      <w:pPr>
+        <w:ind w:leftChars="213" w:left="426"/>
+      </w:pPr>
+      <w:r>
+        <w:t xml:space="preserve">    "incorrect_answers": ["left ankle", "right knee", "left knee"],</w:t>
+      </w:r>
+    </w:p>
+    <w:p>
+      <w:pPr>
+        <w:ind w:leftChars="213" w:left="426"/>
+      </w:pPr>
+      <w:r>
+        <w:t xml:space="preserve">    "difficulty": "Medium"</w:t>
+      </w:r>
+    </w:p>
+    <w:p>
+      <w:pPr>
+        <w:ind w:leftChars="213" w:left="426"/>
+      </w:pPr>
+      <w:r>
+        <w:t xml:space="preserve">  },</w:t>
+      </w:r>
+    </w:p>
+    <w:p>
+      <w:pPr>
+        <w:ind w:leftChars="213" w:left="426"/>
+      </w:pPr>
+      <w:r>
+        <w:t xml:space="preserve">  "4": {</w:t>
+      </w:r>
+    </w:p>
+    <w:p>
+      <w:pPr>
+        <w:ind w:leftChars="213" w:left="426"/>
+      </w:pPr>
+      <w:r>
+        <w:t xml:space="preserve">    "sentence": "Pay close attention to any area of the body that feels ______.",</w:t>
+      </w:r>
+    </w:p>
+    <w:p>
+      <w:pPr>
+        <w:ind w:leftChars="213" w:left="426"/>
+      </w:pPr>
+      <w:r>
+        <w:t xml:space="preserve">    "answer": "tense",</w:t>
+      </w:r>
+    </w:p>
+    <w:p>
+      <w:pPr>
+        <w:ind w:leftChars="213" w:left="426"/>
+      </w:pPr>
+      <w:r>
+        <w:t xml:space="preserve">    "incorrect_answers": ["relaxed", "numb", "itchy"],</w:t>
+      </w:r>
+    </w:p>
+    <w:p>
+      <w:pPr>
+        <w:ind w:leftChars="213" w:left="426"/>
+      </w:pPr>
+      <w:r>
+        <w:t xml:space="preserve">    "difficulty": "Low"</w:t>
+      </w:r>
+    </w:p>
+    <w:p>
+      <w:pPr>
+        <w:ind w:leftChars="213" w:left="426"/>
+      </w:pPr>
+      <w:r>
+        <w:t xml:space="preserve">  },</w:t>
+      </w:r>
+    </w:p>
+    <w:p>
+      <w:pPr>
+        <w:ind w:leftChars="213" w:left="426"/>
+      </w:pPr>
+      <w:r>
+        <w:t xml:space="preserve">  "5": {</w:t>
+      </w:r>
+    </w:p>
+    <w:p>
+      <w:pPr>
+        <w:ind w:leftChars="213" w:left="426"/>
+      </w:pPr>
+      <w:r>
+        <w:t xml:space="preserve">    "sentence": "After completing the body scan, relax, noting how your body ______.",</w:t>
+      </w:r>
+    </w:p>
+    <w:p>
+      <w:pPr>
+        <w:ind w:leftChars="213" w:left="426"/>
+      </w:pPr>
+      <w:r>
+        <w:t xml:space="preserve">    "answer": "feels",</w:t>
+      </w:r>
+    </w:p>
+    <w:p>
+      <w:pPr>
+        <w:ind w:leftChars="213" w:left="426"/>
+      </w:pPr>
+      <w:r>
+        <w:t xml:space="preserve">    "incorrect_answers": ["looks", "sounds", "smells"],</w:t>
+      </w:r>
+    </w:p>
+    <w:p>
+      <w:pPr>
+        <w:ind w:leftChars="213" w:left="426"/>
+      </w:pPr>
+      <w:r>
+        <w:lastRenderedPageBreak/>
+        <w:t xml:space="preserve">    "difficulty": "Low"</w:t>
+      </w:r>
+    </w:p>
+    <w:p>
+      <w:pPr>
+        <w:ind w:leftChars="213" w:left="426"/>
+      </w:pPr>
+      <w:r>
+        <w:t xml:space="preserve">  },</w:t>
+      </w:r>
+    </w:p>
+    <w:p>
+      <w:pPr>
+        <w:ind w:leftChars="213" w:left="426"/>
+      </w:pPr>
+      <w:r>
+        <w:t xml:space="preserve">  "6": {</w:t>
+      </w:r>
+    </w:p>
+    <w:p>
+      <w:pPr>
+        <w:ind w:leftChars="213" w:left="426"/>
+      </w:pPr>
+      <w:r>
+        <w:t xml:space="preserve">    "sentence": "Keep your room ______, cool, and quiet.",</w:t>
+      </w:r>
+    </w:p>
+    <w:p>
+      <w:pPr>
+        <w:ind w:leftChars="213" w:left="426"/>
+      </w:pPr>
+      <w:r>
+        <w:t xml:space="preserve">    "answer": "dark",</w:t>
+      </w:r>
+    </w:p>
+    <w:p>
+      <w:pPr>
+        <w:ind w:leftChars="213" w:left="426"/>
+      </w:pPr>
+      <w:r>
+        <w:t xml:space="preserve">    "incorrect_answers": ["bright", "loud", "messy"],</w:t>
+      </w:r>
+    </w:p>
+    <w:p>
+      <w:pPr>
+        <w:ind w:leftChars="213" w:left="426"/>
+      </w:pPr>
+      <w:r>
+        <w:t xml:space="preserve">    "difficulty": "Low"</w:t>
+      </w:r>
+    </w:p>
+    <w:p>
+      <w:pPr>
+        <w:ind w:leftChars="213" w:left="426"/>
+      </w:pPr>
+      <w:r>
+        <w:t xml:space="preserve">  },</w:t>
+      </w:r>
+    </w:p>
+    <w:p>
+      <w:pPr>
+        <w:ind w:leftChars="213" w:left="426"/>
+      </w:pPr>
+      <w:r>
+        <w:t xml:space="preserve">  "7": {</w:t>
+      </w:r>
+    </w:p>
+    <w:p>
+      <w:pPr>
+        <w:ind w:leftChars="213" w:left="426"/>
+      </w:pPr>
+      <w:r>
+        <w:t xml:space="preserve">    "sentence": "Earplugs may also help block out ______.",</w:t>
+      </w:r>
+    </w:p>
+    <w:p>
+      <w:pPr>
+        <w:ind w:leftChars="213" w:left="426"/>
+      </w:pPr>
+      <w:r>
+        <w:t xml:space="preserve">    "answer": "noise",</w:t>
+      </w:r>
+    </w:p>
+    <w:p>
+      <w:pPr>
+        <w:ind w:leftChars="213" w:left="426"/>
+      </w:pPr>
+      <w:r>
+        <w:t xml:space="preserve">    "incorrect_answers": ["light", "smells", "thoughts"],</w:t>
+      </w:r>
+    </w:p>
+    <w:p>
+      <w:pPr>
+        <w:ind w:leftChars="213" w:left="426"/>
+      </w:pPr>
+      <w:r>
+        <w:t xml:space="preserve">    "difficulty": "Low"</w:t>
+      </w:r>
+    </w:p>
+    <w:p>
+      <w:pPr>
+        <w:ind w:leftChars="213" w:left="426"/>
+      </w:pPr>
+      <w:r>
+        <w:t xml:space="preserve">  },</w:t>
+      </w:r>
+    </w:p>
+    <w:p>
+      <w:pPr>
+        <w:ind w:leftChars="213" w:left="426"/>
+      </w:pPr>
+      <w:r>
+        <w:t xml:space="preserve">  "8": {</w:t>
+      </w:r>
+    </w:p>
+    <w:p>
+      <w:pPr>
+        <w:ind w:leftChars="213" w:left="426"/>
+      </w:pPr>
+      <w:r>
+        <w:t xml:space="preserve">    "sentence": "Your bed covers should leave you enough room to stretch and turn comfortably without becoming ______.",</w:t>
+      </w:r>
+    </w:p>
+    <w:p>
+      <w:pPr>
+        <w:ind w:leftChars="213" w:left="426"/>
+      </w:pPr>
+      <w:r>
+        <w:t xml:space="preserve">    "answer": "tangled",</w:t>
+      </w:r>
+    </w:p>
+    <w:p>
+      <w:pPr>
+        <w:ind w:leftChars="213" w:left="426"/>
+      </w:pPr>
+      <w:r>
+        <w:t xml:space="preserve">    "incorrect_answers": ["dirty", "wet", "stiff"],</w:t>
+      </w:r>
+    </w:p>
+    <w:p>
+      <w:pPr>
+        <w:ind w:leftChars="213" w:left="426"/>
+      </w:pPr>
+      <w:r>
+        <w:t xml:space="preserve">    "difficulty": "Low"</w:t>
+      </w:r>
+    </w:p>
+    <w:p>
+      <w:pPr>
+        <w:ind w:leftChars="213" w:left="426"/>
+      </w:pPr>
+      <w:r>
+        <w:t xml:space="preserve">  },</w:t>
+      </w:r>
+    </w:p>
+    <w:p>
+      <w:pPr>
+        <w:ind w:leftChars="213" w:left="426"/>
+      </w:pPr>
+      <w:r>
+        <w:t xml:space="preserve">  "9": {</w:t>
+      </w:r>
+    </w:p>
+    <w:p>
+      <w:pPr>
+        <w:ind w:leftChars="213" w:left="426"/>
+      </w:pPr>
+      <w:r>
+        <w:t xml:space="preserve">    "sentence": "By not working, watching TV, or using your phone, tablet, or computer in bed, your brain will associate the bedroom with just sleep and ______.",</w:t>
+      </w:r>
+    </w:p>
+    <w:p>
+      <w:pPr>
+        <w:ind w:leftChars="213" w:left="426"/>
+      </w:pPr>
+      <w:r>
+        <w:t xml:space="preserve">    "answer": "sex",</w:t>
+      </w:r>
+    </w:p>
+    <w:p>
+      <w:pPr>
+        <w:ind w:leftChars="213" w:left="426"/>
+      </w:pPr>
+      <w:r>
+        <w:t xml:space="preserve">    "incorrect_answers": ["work", "TV", "phone"],</w:t>
+      </w:r>
+    </w:p>
+    <w:p>
+      <w:pPr>
+        <w:ind w:leftChars="213" w:left="426"/>
+      </w:pPr>
+      <w:r>
+        <w:t xml:space="preserve">    "difficulty": "Low"</w:t>
+      </w:r>
+    </w:p>
+    <w:p>
+      <w:pPr>
+        <w:ind w:leftChars="213" w:left="426"/>
+      </w:pPr>
+      <w:r>
+        <w:t xml:space="preserve">  }}</w:t>
+      </w:r>
+    </w:p>
+    <w:p>
+      <w:pPr>
+        <w:ind w:leftChars="213" w:left="426"/>
+      </w:pPr>
+      <w:r>
+        <w:t>}</w:t>
+      </w:r>
+    </w:p>
+    <w:p>
+      <w:pPr>
+        <w:ind w:leftChars="213" w:left="426"/>
+        <w:rPr>
+          <w:lang w:eastAsia="ko-Kore-KR"/>
+        </w:rPr>
+      </w:pPr>
+    </w:p>
+    <w:p>
+      <w:pPr>
+        <w:ind w:leftChars="213" w:left="426"/>
+        <w:rPr>
+          <w:lang w:eastAsia="ko-Kore-KR"/>
+        </w:rPr>
+      </w:pPr>
+    </w:p>
+    <w:p>
+      <w:pPr>
+        <w:ind w:leftChars="213" w:left="426"/>
+        <w:rPr>
+          <w:lang w:eastAsia="ko-Kore-KR"/>
+        </w:rPr>
+      </w:pPr>
+    </w:p>
+    <w:p>
+      <w:pPr>
+        <w:ind w:leftChars="213" w:left="426"/>
+        <w:rPr>
+          <w:lang w:eastAsia="ko-Kore-KR"/>
+        </w:rPr>
+      </w:pPr>
+    </w:p>
+    <w:p>
+      <w:pPr>
+        <w:ind w:leftChars="213" w:left="426"/>
+        <w:rPr>
+          <w:lang w:eastAsia="ko-Kore-KR"/>
+        </w:rPr>
+      </w:pPr>
+      <w:r>
+        <w:rPr>
+          <w:lang w:eastAsia="ko-Kore-KR"/>
+        </w:rPr>
+        <w:t>{</w:t>
+      </w:r>
+    </w:p>
+    <w:p>
+      <w:pPr>
+        <w:ind w:leftChars="213" w:left="426"/>
+        <w:rPr>
+          <w:lang w:eastAsia="ko-Kore-KR"/>
+        </w:rPr>
+      </w:pPr>
+      <w:r>
+        <w:rPr>
+          <w:lang w:eastAsia="ko-Kore-KR"/>
+        </w:rPr>
+        <w:t xml:space="preserve">  "title": "Meditation and Psychology for Mental Health",</w:t>
+      </w:r>
+    </w:p>
+    <w:p>
+      <w:pPr>
+        <w:ind w:leftChars="213" w:left="426"/>
+        <w:rPr>
+          <w:lang w:eastAsia="ko-Kore-KR"/>
+        </w:rPr>
+      </w:pPr>
+      <w:r>
+        <w:rPr>
+          <w:lang w:eastAsia="ko-Kore-KR"/>
+        </w:rPr>
+        <w:t xml:space="preserve">  "pairs": [</w:t>
+      </w:r>
+    </w:p>
+    <w:p>
+      <w:pPr>
+        <w:ind w:leftChars="213" w:left="426"/>
+        <w:rPr>
+          <w:lang w:eastAsia="ko-Kore-KR"/>
+        </w:rPr>
+      </w:pPr>
+      <w:r>
+        <w:rPr>
+          <w:lang w:eastAsia="ko-Kore-KR"/>
+        </w:rPr>
+        <w:t xml:space="preserve">    {</w:t>
+      </w:r>
+    </w:p>
+    <w:p>
+      <w:pPr>
+        <w:ind w:leftChars="213" w:left="426"/>
+        <w:rPr>
+          <w:lang w:eastAsia="ko-Kore-KR"/>
+        </w:rPr>
+      </w:pPr>
+      <w:r>
+        <w:rPr>
+          <w:lang w:eastAsia="ko-Kore-KR"/>
+        </w:rPr>
+        <w:t xml:space="preserve">      "term": "Meditation",</w:t>
+      </w:r>
+    </w:p>
+    <w:p>
+      <w:pPr>
+        <w:ind w:leftChars="213" w:left="426"/>
+        <w:rPr>
+          <w:lang w:eastAsia="ko-Kore-KR"/>
+        </w:rPr>
+      </w:pPr>
+      <w:r>
+        <w:rPr>
+          <w:lang w:eastAsia="ko-Kore-KR"/>
+        </w:rPr>
+        <w:t xml:space="preserve">      "description": "Provides insight into thoughts and emotions"</w:t>
+      </w:r>
+    </w:p>
+    <w:p>
+      <w:pPr>
+        <w:ind w:leftChars="213" w:left="426"/>
+        <w:rPr>
+          <w:lang w:eastAsia="ko-Kore-KR"/>
+        </w:rPr>
+      </w:pPr>
+      <w:r>
+        <w:rPr>
+          <w:lang w:eastAsia="ko-Kore-KR"/>
+        </w:rPr>
+        <w:t xml:space="preserve">    },</w:t>
+      </w:r>
+    </w:p>
+    <w:p>
+      <w:pPr>
+        <w:ind w:leftChars="213" w:left="426"/>
+        <w:rPr>
+          <w:lang w:eastAsia="ko-Kore-KR"/>
+        </w:rPr>
+      </w:pPr>
+      <w:r>
+        <w:rPr>
+          <w:lang w:eastAsia="ko-Kore-KR"/>
+        </w:rPr>
+        <w:t xml:space="preserve">    {</w:t>
+      </w:r>
+    </w:p>
+    <w:p>
+      <w:pPr>
+        <w:ind w:leftChars="213" w:left="426"/>
+        <w:rPr>
+          <w:lang w:eastAsia="ko-Kore-KR"/>
+        </w:rPr>
+      </w:pPr>
+      <w:r>
+        <w:rPr>
+          <w:lang w:eastAsia="ko-Kore-KR"/>
+        </w:rPr>
+        <w:t xml:space="preserve">      "term": "Psychotherapy",</w:t>
+      </w:r>
+    </w:p>
+    <w:p>
+      <w:pPr>
+        <w:ind w:leftChars="213" w:left="426"/>
+        <w:rPr>
+          <w:lang w:eastAsia="ko-Kore-KR"/>
+        </w:rPr>
+      </w:pPr>
+      <w:r>
+        <w:rPr>
+          <w:lang w:eastAsia="ko-Kore-KR"/>
+        </w:rPr>
+        <w:t xml:space="preserve">      "description": "Engages with the substance of thoughts and emotions"</w:t>
+      </w:r>
+    </w:p>
+    <w:p>
+      <w:pPr>
+        <w:ind w:leftChars="213" w:left="426"/>
+        <w:rPr>
+          <w:lang w:eastAsia="ko-Kore-KR"/>
+        </w:rPr>
+      </w:pPr>
+      <w:r>
+        <w:rPr>
+          <w:lang w:eastAsia="ko-Kore-KR"/>
+        </w:rPr>
+        <w:t xml:space="preserve">    },</w:t>
+      </w:r>
+    </w:p>
+    <w:p>
+      <w:pPr>
+        <w:ind w:leftChars="213" w:left="426"/>
+        <w:rPr>
+          <w:lang w:eastAsia="ko-Kore-KR"/>
+        </w:rPr>
+      </w:pPr>
+      <w:r>
+        <w:rPr>
+          <w:lang w:eastAsia="ko-Kore-KR"/>
+        </w:rPr>
+        <w:t xml:space="preserve">    {</w:t>
+      </w:r>
+    </w:p>
+    <w:p>
+      <w:pPr>
+        <w:ind w:leftChars="213" w:left="426"/>
+        <w:rPr>
+          <w:lang w:eastAsia="ko-Kore-KR"/>
+        </w:rPr>
+      </w:pPr>
+      <w:r>
+        <w:rPr>
+          <w:lang w:eastAsia="ko-Kore-KR"/>
+        </w:rPr>
+        <w:t xml:space="preserve">      "term": "Combination",</w:t>
+      </w:r>
+    </w:p>
+    <w:p>
+      <w:pPr>
+        <w:ind w:leftChars="213" w:left="426"/>
+        <w:rPr>
+          <w:lang w:eastAsia="ko-Kore-KR"/>
+        </w:rPr>
+      </w:pPr>
+      <w:r>
+        <w:rPr>
+          <w:lang w:eastAsia="ko-Kore-KR"/>
+        </w:rPr>
+        <w:t xml:space="preserve">      "description": "Most effective way to liberate from trauma and negative feelings"</w:t>
+      </w:r>
+    </w:p>
+    <w:p>
+      <w:pPr>
+        <w:ind w:leftChars="213" w:left="426"/>
+        <w:rPr>
+          <w:lang w:eastAsia="ko-Kore-KR"/>
+        </w:rPr>
+      </w:pPr>
+      <w:r>
+        <w:rPr>
+          <w:lang w:eastAsia="ko-Kore-KR"/>
+        </w:rPr>
+        <w:t xml:space="preserve">    }</w:t>
+      </w:r>
+    </w:p>
+    <w:p>
+      <w:pPr>
+        <w:ind w:leftChars="213" w:left="426"/>
+        <w:rPr>
+          <w:lang w:eastAsia="ko-Kore-KR"/>
+        </w:rPr>
+      </w:pPr>
+      <w:r>
+        <w:rPr>
+          <w:lang w:eastAsia="ko-Kore-KR"/>
+        </w:rPr>
+        <w:t xml:space="preserve">  ]</w:t>
+      </w:r>
+    </w:p>
+    <w:p>
+      <w:pPr>
+        <w:ind w:leftChars="213" w:left="426"/>
+        <w:rPr>
+          <w:lang w:eastAsia="ko-Kore-KR"/>
+        </w:rPr>
+      </w:pPr>
+      <w:r>
+        <w:rPr>
+          <w:lang w:eastAsia="ko-Kore-KR"/>
+        </w:rPr>
+        <w:t>}</w:t>
+      </w:r>
+    </w:p>
+    <w:p>
+      <w:pPr>
+        <w:ind w:leftChars="213" w:left="426"/>
+        <w:rPr>
+          <w:lang w:eastAsia="ko-Kore-KR"/>
+        </w:rPr>
+      </w:pPr>
+    </w:p>
+    <w:p>
+      <w:pPr>
+        <w:ind w:leftChars="213" w:left="426"/>
+        <w:rPr>
+          <w:lang w:eastAsia="ko-Kore-KR"/>
+        </w:rPr>
+      </w:pPr>
+      <w:r>
+        <w:rPr>
+          <w:lang w:eastAsia="ko-Kore-KR"/>
+        </w:rPr>
+        <w:t>{</w:t>
+      </w:r>
+    </w:p>
+    <w:p>
+      <w:pPr>
+        <w:ind w:leftChars="213" w:left="426"/>
+        <w:rPr>
+          <w:lang w:eastAsia="ko-Kore-KR"/>
+        </w:rPr>
+      </w:pPr>
+      <w:r>
+        <w:rPr>
+          <w:lang w:eastAsia="ko-Kore-KR"/>
+        </w:rPr>
+        <w:t xml:space="preserve">  "title": "Different Types of Meditation",</w:t>
+      </w:r>
+    </w:p>
+    <w:p>
+      <w:pPr>
+        <w:ind w:leftChars="213" w:left="426"/>
+        <w:rPr>
+          <w:lang w:eastAsia="ko-Kore-KR"/>
+        </w:rPr>
+      </w:pPr>
+      <w:r>
+        <w:rPr>
+          <w:lang w:eastAsia="ko-Kore-KR"/>
+        </w:rPr>
+        <w:t xml:space="preserve">  "pairs": [</w:t>
+      </w:r>
+    </w:p>
+    <w:p>
+      <w:pPr>
+        <w:ind w:leftChars="213" w:left="426"/>
+        <w:rPr>
+          <w:lang w:eastAsia="ko-Kore-KR"/>
+        </w:rPr>
+      </w:pPr>
+      <w:r>
+        <w:rPr>
+          <w:lang w:eastAsia="ko-Kore-KR"/>
+        </w:rPr>
+        <w:t xml:space="preserve">    {</w:t>
+      </w:r>
+    </w:p>
+    <w:p>
+      <w:pPr>
+        <w:ind w:leftChars="213" w:left="426"/>
+        <w:rPr>
+          <w:lang w:eastAsia="ko-Kore-KR"/>
+        </w:rPr>
+      </w:pPr>
+      <w:r>
+        <w:rPr>
+          <w:lang w:eastAsia="ko-Kore-KR"/>
+        </w:rPr>
+        <w:t xml:space="preserve">      "term": "Body Scan",</w:t>
+      </w:r>
+    </w:p>
+    <w:p>
+      <w:pPr>
+        <w:ind w:leftChars="213" w:left="426"/>
+        <w:rPr>
+          <w:lang w:eastAsia="ko-Kore-KR"/>
+        </w:rPr>
+      </w:pPr>
+      <w:r>
+        <w:rPr>
+          <w:lang w:eastAsia="ko-Kore-KR"/>
+        </w:rPr>
+        <w:t xml:space="preserve">      "description": "Focus on bodily sensations from feet to head"</w:t>
+      </w:r>
+    </w:p>
+    <w:p>
+      <w:pPr>
+        <w:ind w:leftChars="213" w:left="426"/>
+        <w:rPr>
+          <w:lang w:eastAsia="ko-Kore-KR"/>
+        </w:rPr>
+      </w:pPr>
+      <w:r>
+        <w:rPr>
+          <w:lang w:eastAsia="ko-Kore-KR"/>
+        </w:rPr>
+        <w:lastRenderedPageBreak/>
+        <w:t xml:space="preserve">    },</w:t>
+      </w:r>
+    </w:p>
+    <w:p>
+      <w:pPr>
+        <w:ind w:leftChars="213" w:left="426"/>
+        <w:rPr>
+          <w:lang w:eastAsia="ko-Kore-KR"/>
+        </w:rPr>
+      </w:pPr>
+      <w:r>
+        <w:rPr>
+          <w:lang w:eastAsia="ko-Kore-KR"/>
+        </w:rPr>
+        <w:t xml:space="preserve">    {</w:t>
+      </w:r>
+    </w:p>
+    <w:p>
+      <w:pPr>
+        <w:ind w:leftChars="213" w:left="426"/>
+        <w:rPr>
+          <w:lang w:eastAsia="ko-Kore-KR"/>
+        </w:rPr>
+      </w:pPr>
+      <w:r>
+        <w:rPr>
+          <w:lang w:eastAsia="ko-Kore-KR"/>
+        </w:rPr>
+        <w:t xml:space="preserve">      "term": "Walking Meditation",</w:t>
+      </w:r>
+    </w:p>
+    <w:p>
+      <w:pPr>
+        <w:ind w:leftChars="213" w:left="426"/>
+        <w:rPr>
+          <w:lang w:eastAsia="ko-Kore-KR"/>
+        </w:rPr>
+      </w:pPr>
+      <w:r>
+        <w:rPr>
+          <w:lang w:eastAsia="ko-Kore-KR"/>
+        </w:rPr>
+        <w:t xml:space="preserve">      "description": "Focus on footsteps and sync with breath"</w:t>
+      </w:r>
+    </w:p>
+    <w:p>
+      <w:pPr>
+        <w:ind w:leftChars="213" w:left="426"/>
+        <w:rPr>
+          <w:lang w:eastAsia="ko-Kore-KR"/>
+        </w:rPr>
+      </w:pPr>
+      <w:r>
+        <w:rPr>
+          <w:lang w:eastAsia="ko-Kore-KR"/>
+        </w:rPr>
+        <w:t xml:space="preserve">    },</w:t>
+      </w:r>
+    </w:p>
+    <w:p>
+      <w:pPr>
+        <w:ind w:leftChars="213" w:left="426"/>
+        <w:rPr>
+          <w:lang w:eastAsia="ko-Kore-KR"/>
+        </w:rPr>
+      </w:pPr>
+      <w:r>
+        <w:rPr>
+          <w:lang w:eastAsia="ko-Kore-KR"/>
+        </w:rPr>
+        <w:t xml:space="preserve">    {</w:t>
+      </w:r>
+    </w:p>
+    <w:p>
+      <w:pPr>
+        <w:ind w:leftChars="213" w:left="426"/>
+        <w:rPr>
+          <w:lang w:eastAsia="ko-Kore-KR"/>
+        </w:rPr>
+      </w:pPr>
+      <w:r>
+        <w:rPr>
+          <w:lang w:eastAsia="ko-Kore-KR"/>
+        </w:rPr>
+        <w:t xml:space="preserve">      "term": "Tonglen",</w:t>
+      </w:r>
+    </w:p>
+    <w:p>
+      <w:pPr>
+        <w:ind w:leftChars="213" w:left="426"/>
+        <w:rPr>
+          <w:lang w:eastAsia="ko-Kore-KR"/>
+        </w:rPr>
+      </w:pPr>
+      <w:r>
+        <w:rPr>
+          <w:lang w:eastAsia="ko-Kore-KR"/>
+        </w:rPr>
+        <w:t xml:space="preserve">      "description": "Visualize taking in pain and sending out benefit"</w:t>
+      </w:r>
+    </w:p>
+    <w:p>
+      <w:pPr>
+        <w:ind w:leftChars="213" w:left="426"/>
+        <w:rPr>
+          <w:lang w:eastAsia="ko-Kore-KR"/>
+        </w:rPr>
+      </w:pPr>
+      <w:r>
+        <w:rPr>
+          <w:lang w:eastAsia="ko-Kore-KR"/>
+        </w:rPr>
+        <w:t xml:space="preserve">    },</w:t>
+      </w:r>
+    </w:p>
+    <w:p>
+      <w:pPr>
+        <w:ind w:leftChars="213" w:left="426"/>
+        <w:rPr>
+          <w:lang w:eastAsia="ko-Kore-KR"/>
+        </w:rPr>
+      </w:pPr>
+      <w:r>
+        <w:rPr>
+          <w:lang w:eastAsia="ko-Kore-KR"/>
+        </w:rPr>
+        <w:t xml:space="preserve">    {</w:t>
+      </w:r>
+    </w:p>
+    <w:p>
+      <w:pPr>
+        <w:ind w:leftChars="213" w:left="426"/>
+        <w:rPr>
+          <w:lang w:eastAsia="ko-Kore-KR"/>
+        </w:rPr>
+      </w:pPr>
+      <w:r>
+        <w:rPr>
+          <w:lang w:eastAsia="ko-Kore-KR"/>
+        </w:rPr>
+        <w:t xml:space="preserve">      "term": "Metta",</w:t>
+      </w:r>
+    </w:p>
+    <w:p>
+      <w:pPr>
+        <w:ind w:leftChars="213" w:left="426"/>
+        <w:rPr>
+          <w:lang w:eastAsia="ko-Kore-KR"/>
+        </w:rPr>
+      </w:pPr>
+      <w:r>
+        <w:rPr>
+          <w:lang w:eastAsia="ko-Kore-KR"/>
+        </w:rPr>
+        <w:t xml:space="preserve">      "description": "Conjure thoughts of loved ones and allow loving-kindness to rise"</w:t>
+      </w:r>
+    </w:p>
+    <w:p>
+      <w:pPr>
+        <w:ind w:leftChars="213" w:left="426"/>
+        <w:rPr>
+          <w:lang w:eastAsia="ko-Kore-KR"/>
+        </w:rPr>
+      </w:pPr>
+      <w:r>
+        <w:rPr>
+          <w:lang w:eastAsia="ko-Kore-KR"/>
+        </w:rPr>
+        <w:t xml:space="preserve">    }</w:t>
+      </w:r>
+    </w:p>
+    <w:p>
+      <w:pPr>
+        <w:ind w:leftChars="213" w:left="426"/>
+        <w:rPr>
+          <w:lang w:eastAsia="ko-Kore-KR"/>
+        </w:rPr>
+      </w:pPr>
+      <w:r>
+        <w:rPr>
+          <w:lang w:eastAsia="ko-Kore-KR"/>
+        </w:rPr>
+        <w:t xml:space="preserve">  ]</w:t>
+      </w:r>
+    </w:p>
+    <w:p>
+      <w:pPr>
+        <w:ind w:leftChars="213" w:left="426"/>
+        <w:rPr>
+          <w:lang w:eastAsia="ko-Kore-KR"/>
+        </w:rPr>
+      </w:pPr>
+      <w:r>
+        <w:rPr>
+          <w:lang w:eastAsia="ko-Kore-KR"/>
+        </w:rPr>
+        <w:t>}</w:t>
+      </w:r>
+    </w:p>
+    <w:p>
+      <w:pPr>
+        <w:ind w:leftChars="213" w:left="426"/>
+        <w:rPr>
+          <w:lang w:eastAsia="ko-Kore-KR"/>
+        </w:rPr>
+      </w:pPr>
+    </w:p>
+    <w:p>
+      <w:pPr>
+        <w:ind w:leftChars="213" w:left="426"/>
+        <w:rPr>
+          <w:lang w:eastAsia="ko-Kore-KR"/>
+        </w:rPr>
+      </w:pPr>
+      <w:r>
+        <w:rPr>
+          <w:lang w:eastAsia="ko-Kore-KR"/>
+        </w:rPr>
+        <w:t>{</w:t>
+      </w:r>
+    </w:p>
+    <w:p>
+      <w:pPr>
+        <w:ind w:leftChars="213" w:left="426"/>
+        <w:rPr>
+          <w:lang w:eastAsia="ko-Kore-KR"/>
+        </w:rPr>
+      </w:pPr>
+      <w:r>
+        <w:rPr>
+          <w:lang w:eastAsia="ko-Kore-KR"/>
+        </w:rPr>
+        <w:t xml:space="preserve">  "title": "How to Practice Walking Meditation",</w:t>
+      </w:r>
+    </w:p>
+    <w:p>
+      <w:pPr>
+        <w:ind w:leftChars="213" w:left="426"/>
+        <w:rPr>
+          <w:lang w:eastAsia="ko-Kore-KR"/>
+        </w:rPr>
+      </w:pPr>
+      <w:r>
+        <w:rPr>
+          <w:lang w:eastAsia="ko-Kore-KR"/>
+        </w:rPr>
+        <w:t xml:space="preserve">  "pairs": [</w:t>
+      </w:r>
+    </w:p>
+    <w:p>
+      <w:pPr>
+        <w:ind w:leftChars="213" w:left="426"/>
+        <w:rPr>
+          <w:lang w:eastAsia="ko-Kore-KR"/>
+        </w:rPr>
+      </w:pPr>
+      <w:r>
+        <w:rPr>
+          <w:lang w:eastAsia="ko-Kore-KR"/>
+        </w:rPr>
+        <w:t xml:space="preserve">    {</w:t>
+      </w:r>
+    </w:p>
+    <w:p>
+      <w:pPr>
+        <w:ind w:leftChars="213" w:left="426"/>
+        <w:rPr>
+          <w:lang w:eastAsia="ko-Kore-KR"/>
+        </w:rPr>
+      </w:pPr>
+      <w:r>
+        <w:rPr>
+          <w:lang w:eastAsia="ko-Kore-KR"/>
+        </w:rPr>
+        <w:t xml:space="preserve">      "term": "Walking Meditation",</w:t>
+      </w:r>
+    </w:p>
+    <w:p>
+      <w:pPr>
+        <w:ind w:leftChars="213" w:left="426"/>
+        <w:rPr>
+          <w:lang w:eastAsia="ko-Kore-KR"/>
+        </w:rPr>
+      </w:pPr>
+      <w:r>
+        <w:rPr>
+          <w:lang w:eastAsia="ko-Kore-KR"/>
+        </w:rPr>
+        <w:t xml:space="preserve">      "description": "Mobile meditating with full concentration on moving body"</w:t>
+      </w:r>
+    </w:p>
+    <w:p>
+      <w:pPr>
+        <w:ind w:leftChars="213" w:left="426"/>
+        <w:rPr>
+          <w:lang w:eastAsia="ko-Kore-KR"/>
+        </w:rPr>
+      </w:pPr>
+      <w:r>
+        <w:rPr>
+          <w:lang w:eastAsia="ko-Kore-KR"/>
+        </w:rPr>
+        <w:t xml:space="preserve">    },</w:t>
+      </w:r>
+    </w:p>
+    <w:p>
+      <w:pPr>
+        <w:ind w:leftChars="213" w:left="426"/>
+        <w:rPr>
+          <w:lang w:eastAsia="ko-Kore-KR"/>
+        </w:rPr>
+      </w:pPr>
+      <w:r>
+        <w:rPr>
+          <w:lang w:eastAsia="ko-Kore-KR"/>
+        </w:rPr>
+        <w:t xml:space="preserve">    {</w:t>
+      </w:r>
+    </w:p>
+    <w:p>
+      <w:pPr>
+        <w:ind w:leftChars="213" w:left="426"/>
+        <w:rPr>
+          <w:lang w:eastAsia="ko-Kore-KR"/>
+        </w:rPr>
+      </w:pPr>
+      <w:r>
+        <w:rPr>
+          <w:lang w:eastAsia="ko-Kore-KR"/>
+        </w:rPr>
+        <w:t xml:space="preserve">      "term": "Peaceful Place",</w:t>
+      </w:r>
+    </w:p>
+    <w:p>
+      <w:pPr>
+        <w:ind w:leftChars="213" w:left="426"/>
+        <w:rPr>
+          <w:lang w:eastAsia="ko-Kore-KR"/>
+        </w:rPr>
+      </w:pPr>
+      <w:r>
+        <w:rPr>
+          <w:lang w:eastAsia="ko-Kore-KR"/>
+        </w:rPr>
+        <w:t xml:space="preserve">      "description": "Begin walking in a peaceful environment"</w:t>
+      </w:r>
+    </w:p>
+    <w:p>
+      <w:pPr>
+        <w:ind w:leftChars="213" w:left="426"/>
+        <w:rPr>
+          <w:lang w:eastAsia="ko-Kore-KR"/>
+        </w:rPr>
+      </w:pPr>
+      <w:r>
+        <w:rPr>
+          <w:lang w:eastAsia="ko-Kore-KR"/>
+        </w:rPr>
+        <w:t xml:space="preserve">    },</w:t>
+      </w:r>
+    </w:p>
+    <w:p>
+      <w:pPr>
+        <w:ind w:leftChars="213" w:left="426"/>
+        <w:rPr>
+          <w:lang w:eastAsia="ko-Kore-KR"/>
+        </w:rPr>
+      </w:pPr>
+      <w:r>
+        <w:rPr>
+          <w:lang w:eastAsia="ko-Kore-KR"/>
+        </w:rPr>
+        <w:t xml:space="preserve">    {</w:t>
+      </w:r>
+    </w:p>
+    <w:p>
+      <w:pPr>
+        <w:ind w:leftChars="213" w:left="426"/>
+        <w:rPr>
+          <w:lang w:eastAsia="ko-Kore-KR"/>
+        </w:rPr>
+      </w:pPr>
+      <w:r>
+        <w:rPr>
+          <w:lang w:eastAsia="ko-Kore-KR"/>
+        </w:rPr>
+        <w:t xml:space="preserve">      "term": "Footsteps",</w:t>
+      </w:r>
+    </w:p>
+    <w:p>
+      <w:pPr>
+        <w:ind w:leftChars="213" w:left="426"/>
+        <w:rPr>
+          <w:lang w:eastAsia="ko-Kore-KR"/>
+        </w:rPr>
+      </w:pPr>
+      <w:r>
+        <w:rPr>
+          <w:lang w:eastAsia="ko-Kore-KR"/>
+        </w:rPr>
+        <w:t xml:space="preserve">      "description": "Focus on shifting weight and stepping forward"</w:t>
+      </w:r>
+    </w:p>
+    <w:p>
+      <w:pPr>
+        <w:ind w:leftChars="213" w:left="426"/>
+        <w:rPr>
+          <w:lang w:eastAsia="ko-Kore-KR"/>
+        </w:rPr>
+      </w:pPr>
+      <w:r>
+        <w:rPr>
+          <w:lang w:eastAsia="ko-Kore-KR"/>
+        </w:rPr>
+        <w:t xml:space="preserve">    }</w:t>
+      </w:r>
+    </w:p>
+    <w:p>
+      <w:pPr>
+        <w:ind w:leftChars="213" w:left="426"/>
+        <w:rPr>
+          <w:lang w:eastAsia="ko-Kore-KR"/>
+        </w:rPr>
+      </w:pPr>
+      <w:r>
+        <w:rPr>
+          <w:lang w:eastAsia="ko-Kore-KR"/>
+        </w:rPr>
+        <w:t xml:space="preserve">  ]</w:t>
+      </w:r>
+    </w:p>
+    <w:p>
+      <w:pPr>
+        <w:ind w:leftChars="213" w:left="426"/>
+        <w:rPr>
+          <w:lang w:eastAsia="ko-KR"/>
+        </w:rPr>
+      </w:pPr>
+      <w:r>
+        <w:rPr>
+          <w:lang w:eastAsia="ko-Kore-KR"/>
+        </w:rPr>
+        <w:t>}</w:t>
       </w:r>
     </w:p>
     <w:sectPr>

</xml_diff>